<commit_message>
Se agrega chat online y correciones solicitadas el 23/11/2020
</commit_message>
<xml_diff>
--- a/public/solicitud.docx
+++ b/public/solicitud.docx
@@ -1,6 +1,6 @@
 
 <file path=word/document.xml><?xml version="1.0" encoding="utf-8"?>
-<w:document xmlns:wpc="http://schemas.microsoft.com/office/word/2010/wordprocessingCanvas" xmlns:cx="http://schemas.microsoft.com/office/drawing/2014/chartex" xmlns:cx1="http://schemas.microsoft.com/office/drawing/2015/9/8/chartex" xmlns:mc="http://schemas.openxmlformats.org/markup-compatibility/2006" xmlns:o="urn:schemas-microsoft-com:office:office" xmlns:r="http://schemas.openxmlformats.org/officeDocument/2006/relationships" xmlns:m="http://schemas.openxmlformats.org/officeDocument/2006/math" xmlns:v="urn:schemas-microsoft-com:vml" xmlns:wp14="http://schemas.microsoft.com/office/word/2010/wordprocessingDrawing" xmlns:wp="http://schemas.openxmlformats.org/drawingml/2006/wordprocessingDrawing" xmlns:w10="urn:schemas-microsoft-com:office:word" xmlns:w="http://schemas.openxmlformats.org/wordprocessingml/2006/main" xmlns:w14="http://schemas.microsoft.com/office/word/2010/wordml" xmlns:w15="http://schemas.microsoft.com/office/word/2012/wordml" xmlns:w16se="http://schemas.microsoft.com/office/word/2015/wordml/symex" xmlns:wpg="http://schemas.microsoft.com/office/word/2010/wordprocessingGroup" xmlns:wpi="http://schemas.microsoft.com/office/word/2010/wordprocessingInk" xmlns:wne="http://schemas.microsoft.com/office/word/2006/wordml" xmlns:wps="http://schemas.microsoft.com/office/word/2010/wordprocessingShape" mc:Ignorable="w14 w15 w16se wp14">
+<w:document xmlns:wpc="http://schemas.microsoft.com/office/word/2010/wordprocessingCanvas" xmlns:cx="http://schemas.microsoft.com/office/drawing/2014/chartex" xmlns:cx1="http://schemas.microsoft.com/office/drawing/2015/9/8/chartex" xmlns:cx2="http://schemas.microsoft.com/office/drawing/2015/10/21/chartex" xmlns:cx3="http://schemas.microsoft.com/office/drawing/2016/5/9/chartex" xmlns:cx4="http://schemas.microsoft.com/office/drawing/2016/5/10/chartex" xmlns:cx5="http://schemas.microsoft.com/office/drawing/2016/5/11/chartex" xmlns:cx6="http://schemas.microsoft.com/office/drawing/2016/5/12/chartex" xmlns:cx7="http://schemas.microsoft.com/office/drawing/2016/5/13/chartex" xmlns:cx8="http://schemas.microsoft.com/office/drawing/2016/5/14/chartex" xmlns:mc="http://schemas.openxmlformats.org/markup-compatibility/2006" xmlns:aink="http://schemas.microsoft.com/office/drawing/2016/ink" xmlns:am3d="http://schemas.microsoft.com/office/drawing/2017/model3d" xmlns:o="urn:schemas-microsoft-com:office:office" xmlns:r="http://schemas.openxmlformats.org/officeDocument/2006/relationships" xmlns:m="http://schemas.openxmlformats.org/officeDocument/2006/math" xmlns:v="urn:schemas-microsoft-com:vml" xmlns:wp14="http://schemas.microsoft.com/office/word/2010/wordprocessingDrawing" xmlns:wp="http://schemas.openxmlformats.org/drawingml/2006/wordprocessingDrawing" xmlns:w10="urn:schemas-microsoft-com:office:word" xmlns:w="http://schemas.openxmlformats.org/wordprocessingml/2006/main" xmlns:w14="http://schemas.microsoft.com/office/word/2010/wordml" xmlns:w15="http://schemas.microsoft.com/office/word/2012/wordml" xmlns:w16cex="http://schemas.microsoft.com/office/word/2018/wordml/cex" xmlns:w16cid="http://schemas.microsoft.com/office/word/2016/wordml/cid" xmlns:w16="http://schemas.microsoft.com/office/word/2018/wordml" xmlns:w16se="http://schemas.microsoft.com/office/word/2015/wordml/symex" xmlns:wpg="http://schemas.microsoft.com/office/word/2010/wordprocessingGroup" xmlns:wpi="http://schemas.microsoft.com/office/word/2010/wordprocessingInk" xmlns:wne="http://schemas.microsoft.com/office/word/2006/wordml" xmlns:wps="http://schemas.microsoft.com/office/word/2010/wordprocessingShape" mc:Ignorable="w14 w15 w16se w16cid w16 w16cex wp14">
   <w:body>
     <w:p>
       <w:pPr>
@@ -1265,14 +1265,14 @@
         <w:rPr>
           <w:rFonts w:ascii="Trebuchet MS" w:eastAsia="Trebuchet MS" w:hAnsi="Trebuchet MS" w:cs="Trebuchet MS"/>
         </w:rPr>
-        <w:t>No se almacenarán las contraseñas en libretas, agendas, post-</w:t>
+        <w:t xml:space="preserve">No se almacenarán las contraseñas en libretas, agendas, </w:t>
       </w:r>
       <w:proofErr w:type="spellStart"/>
       <w:r>
         <w:rPr>
           <w:rFonts w:ascii="Trebuchet MS" w:eastAsia="Trebuchet MS" w:hAnsi="Trebuchet MS" w:cs="Trebuchet MS"/>
         </w:rPr>
-        <w:t>it</w:t>
+        <w:t>post-it</w:t>
       </w:r>
       <w:proofErr w:type="spellEnd"/>
       <w:r>
@@ -1530,7 +1530,7 @@
         <w:rPr>
           <w:rFonts w:ascii="Trebuchet MS" w:eastAsia="Trebuchet MS" w:hAnsi="Trebuchet MS" w:cs="Trebuchet MS"/>
         </w:rPr>
-        <w:t>ING. JORDY MANUEL CAN</w:t>
+        <w:t>A QUIEN CORRESPONDA</w:t>
       </w:r>
     </w:p>
     <w:p>
@@ -1543,12 +1543,6 @@
           <w:rFonts w:ascii="Trebuchet MS" w:eastAsia="Trebuchet MS" w:hAnsi="Trebuchet MS" w:cs="Trebuchet MS"/>
         </w:rPr>
       </w:pPr>
-      <w:r>
-        <w:rPr>
-          <w:rFonts w:ascii="Trebuchet MS" w:eastAsia="Trebuchet MS" w:hAnsi="Trebuchet MS" w:cs="Trebuchet MS"/>
-        </w:rPr>
-        <w:t>ENCARGADO DEL DEPARTAMENTO DE T.I.</w:t>
-      </w:r>
     </w:p>
     <w:p>
       <w:pPr>
@@ -1564,47 +1558,8 @@
         <w:rPr>
           <w:rFonts w:ascii="Trebuchet MS" w:eastAsia="Trebuchet MS" w:hAnsi="Trebuchet MS" w:cs="Trebuchet MS"/>
         </w:rPr>
-        <w:t>P R E S E N T E</w:t>
-      </w:r>
-    </w:p>
-    <w:p>
-      <w:pPr>
-        <w:tabs>
-          <w:tab w:val="left" w:pos="942"/>
-        </w:tabs>
-        <w:spacing w:line="360" w:lineRule="auto"/>
-        <w:rPr>
-          <w:rFonts w:ascii="Trebuchet MS" w:eastAsia="Trebuchet MS" w:hAnsi="Trebuchet MS" w:cs="Trebuchet MS"/>
-        </w:rPr>
-      </w:pPr>
-    </w:p>
-    <w:p>
-      <w:pPr>
-        <w:tabs>
-          <w:tab w:val="left" w:pos="942"/>
-        </w:tabs>
-        <w:spacing w:line="360" w:lineRule="auto"/>
-        <w:rPr>
-          <w:rFonts w:ascii="Trebuchet MS" w:eastAsia="Trebuchet MS" w:hAnsi="Trebuchet MS" w:cs="Trebuchet MS"/>
-        </w:rPr>
-      </w:pPr>
-      <w:r>
-        <w:rPr>
-          <w:rFonts w:ascii="Trebuchet MS" w:eastAsia="Trebuchet MS" w:hAnsi="Trebuchet MS" w:cs="Trebuchet MS"/>
-        </w:rPr>
         <w:t>Por medio de la presente solicito a usted la asignación de una cuenta de usuario a [NOMBRE COMPLETO], [CARGO DEL USUARIO] de la agencia [RAZÓN SOCIAL DE LA AGENCIA] para acceso al sistema SAM (SISTEMA DE ADMINISTRACIÓN DE MUELLES).</w:t>
       </w:r>
-    </w:p>
-    <w:p>
-      <w:pPr>
-        <w:tabs>
-          <w:tab w:val="left" w:pos="942"/>
-        </w:tabs>
-        <w:spacing w:line="360" w:lineRule="auto"/>
-        <w:rPr>
-          <w:rFonts w:ascii="Trebuchet MS" w:eastAsia="Trebuchet MS" w:hAnsi="Trebuchet MS" w:cs="Trebuchet MS"/>
-        </w:rPr>
-      </w:pPr>
     </w:p>
     <w:p>
       <w:pPr>
@@ -1622,6 +1577,7 @@
         <w:tag w:val="goog_rdk_0"/>
         <w:id w:val="-1972439110"/>
       </w:sdtPr>
+      <w:sdtEndPr/>
       <w:sdtContent>
         <w:p>
           <w:pPr>
@@ -1732,6 +1688,7 @@
           <w:tab w:val="left" w:pos="942"/>
         </w:tabs>
         <w:spacing w:line="360" w:lineRule="auto"/>
+        <w:jc w:val="center"/>
         <w:rPr>
           <w:rFonts w:ascii="Trebuchet MS" w:eastAsia="Trebuchet MS" w:hAnsi="Trebuchet MS" w:cs="Trebuchet MS"/>
         </w:rPr>
@@ -1764,41 +1721,63 @@
           <w:rFonts w:ascii="Trebuchet MS" w:eastAsia="Trebuchet MS" w:hAnsi="Trebuchet MS" w:cs="Trebuchet MS"/>
         </w:rPr>
       </w:pPr>
-    </w:p>
-    <w:p>
-      <w:pPr>
-        <w:tabs>
-          <w:tab w:val="left" w:pos="942"/>
-        </w:tabs>
+      <w:r>
+        <w:rPr>
+          <w:rFonts w:ascii="Trebuchet MS" w:eastAsia="Trebuchet MS" w:hAnsi="Trebuchet MS" w:cs="Trebuchet MS"/>
+        </w:rPr>
+        <w:t>Acta constitutiva</w:t>
+      </w:r>
+    </w:p>
+    <w:p>
+      <w:pPr>
+        <w:tabs>
+          <w:tab w:val="left" w:pos="942"/>
+        </w:tabs>
+        <w:spacing w:line="360" w:lineRule="auto"/>
+        <w:rPr>
+          <w:rFonts w:ascii="Trebuchet MS" w:eastAsia="Trebuchet MS" w:hAnsi="Trebuchet MS" w:cs="Trebuchet MS"/>
+        </w:rPr>
+      </w:pPr>
+      <w:r>
+        <w:rPr>
+          <w:rFonts w:ascii="Trebuchet MS" w:eastAsia="Trebuchet MS" w:hAnsi="Trebuchet MS" w:cs="Trebuchet MS"/>
+        </w:rPr>
+        <w:t>Poder Notarial</w:t>
+      </w:r>
+      <w:bookmarkStart w:id="73" w:name="_heading=h.6vucoc4ck8ud" w:colFirst="0" w:colLast="0"/>
+      <w:bookmarkStart w:id="74" w:name="_heading=h.vwu31utn1h5w" w:colFirst="0" w:colLast="0"/>
+      <w:bookmarkEnd w:id="73"/>
+      <w:bookmarkEnd w:id="74"/>
+    </w:p>
+    <w:p>
+      <w:pPr>
+        <w:tabs>
+          <w:tab w:val="left" w:pos="942"/>
+        </w:tabs>
+        <w:spacing w:line="360" w:lineRule="auto"/>
+        <w:rPr>
+          <w:rFonts w:ascii="Trebuchet MS" w:eastAsia="Trebuchet MS" w:hAnsi="Trebuchet MS" w:cs="Trebuchet MS"/>
+        </w:rPr>
+      </w:pPr>
+    </w:p>
+    <w:p>
+      <w:pPr>
+        <w:tabs>
+          <w:tab w:val="left" w:pos="942"/>
+        </w:tabs>
+        <w:spacing w:line="360" w:lineRule="auto"/>
+        <w:jc w:val="center"/>
+        <w:rPr>
+          <w:rFonts w:ascii="Trebuchet MS" w:eastAsia="Trebuchet MS" w:hAnsi="Trebuchet MS" w:cs="Trebuchet MS"/>
+        </w:rPr>
+      </w:pPr>
+      <w:r>
         <w:rPr>
           <w:rFonts w:ascii="Trebuchet MS" w:eastAsia="Trebuchet MS" w:hAnsi="Trebuchet MS" w:cs="Trebuchet MS"/>
           <w:b/>
           <w:color w:val="1C4587"/>
         </w:rPr>
-      </w:pPr>
-      <w:bookmarkStart w:id="73" w:name="_heading=h.6vucoc4ck8ud" w:colFirst="0" w:colLast="0"/>
-      <w:bookmarkEnd w:id="73"/>
-    </w:p>
-    <w:p>
-      <w:pPr>
-        <w:tabs>
-          <w:tab w:val="left" w:pos="942"/>
-        </w:tabs>
-        <w:jc w:val="center"/>
-        <w:rPr>
-          <w:rFonts w:ascii="Trebuchet MS" w:eastAsia="Trebuchet MS" w:hAnsi="Trebuchet MS" w:cs="Trebuchet MS"/>
-          <w:b/>
-          <w:color w:val="1C4587"/>
-        </w:rPr>
-      </w:pPr>
-      <w:bookmarkStart w:id="74" w:name="_heading=h.vwu31utn1h5w" w:colFirst="0" w:colLast="0"/>
-      <w:bookmarkEnd w:id="74"/>
-      <w:r>
-        <w:rPr>
-          <w:rFonts w:ascii="Trebuchet MS" w:eastAsia="Trebuchet MS" w:hAnsi="Trebuchet MS" w:cs="Trebuchet MS"/>
-          <w:b/>
-          <w:color w:val="1C4587"/>
-        </w:rPr>
+        <w:lastRenderedPageBreak/>
         <w:t>PLANTILLA DE OFICIO DE SOLICITUD DE CANCELACIÓN DE CUENTA DE USUARIO</w:t>
       </w:r>
     </w:p>
@@ -1890,12 +1869,14 @@
         </w:rPr>
       </w:pPr>
       <w:bookmarkStart w:id="82" w:name="_heading=h.tfgvgkry5ij7" w:colFirst="0" w:colLast="0"/>
+      <w:bookmarkStart w:id="83" w:name="_heading=h.gjy8zhixt3k" w:colFirst="0" w:colLast="0"/>
       <w:bookmarkEnd w:id="82"/>
-      <w:r>
-        <w:rPr>
-          <w:rFonts w:ascii="Trebuchet MS" w:eastAsia="Trebuchet MS" w:hAnsi="Trebuchet MS" w:cs="Trebuchet MS"/>
-        </w:rPr>
-        <w:t>ING. JORDY MANUEL CAN</w:t>
+      <w:bookmarkEnd w:id="83"/>
+      <w:r>
+        <w:rPr>
+          <w:rFonts w:ascii="Trebuchet MS" w:eastAsia="Trebuchet MS" w:hAnsi="Trebuchet MS" w:cs="Trebuchet MS"/>
+        </w:rPr>
+        <w:t>A QUIEN CORRESPONDA</w:t>
       </w:r>
     </w:p>
     <w:p>
@@ -1908,14 +1889,6 @@
           <w:rFonts w:ascii="Trebuchet MS" w:eastAsia="Trebuchet MS" w:hAnsi="Trebuchet MS" w:cs="Trebuchet MS"/>
         </w:rPr>
       </w:pPr>
-      <w:bookmarkStart w:id="83" w:name="_heading=h.5u9xh849tu6s" w:colFirst="0" w:colLast="0"/>
-      <w:bookmarkEnd w:id="83"/>
-      <w:r>
-        <w:rPr>
-          <w:rFonts w:ascii="Trebuchet MS" w:eastAsia="Trebuchet MS" w:hAnsi="Trebuchet MS" w:cs="Trebuchet MS"/>
-        </w:rPr>
-        <w:t>ENCARGADO DEL DEPARTAMENTO DE T.I.</w:t>
-      </w:r>
     </w:p>
     <w:p>
       <w:pPr>
@@ -1927,13 +1900,13 @@
           <w:rFonts w:ascii="Trebuchet MS" w:eastAsia="Trebuchet MS" w:hAnsi="Trebuchet MS" w:cs="Trebuchet MS"/>
         </w:rPr>
       </w:pPr>
-      <w:bookmarkStart w:id="84" w:name="_heading=h.8t8ga5t948oy" w:colFirst="0" w:colLast="0"/>
+      <w:bookmarkStart w:id="84" w:name="_heading=h.u3y8z5jb6hbf" w:colFirst="0" w:colLast="0"/>
       <w:bookmarkEnd w:id="84"/>
       <w:r>
         <w:rPr>
           <w:rFonts w:ascii="Trebuchet MS" w:eastAsia="Trebuchet MS" w:hAnsi="Trebuchet MS" w:cs="Trebuchet MS"/>
         </w:rPr>
-        <w:t>P R E S E N T E</w:t>
+        <w:t>Por medio de la presente solicito a usted la cancelación de la cuenta de usuario a nombre de [NOMBRE COMPLETO], [CARGO DEL USUARIO] de la agencia [RAZÓN SOCIAL DE LA AGENCIA] en el sistema SAM (SISTEMA DE ADMINISTRACIÓN DE MUELLES).</w:t>
       </w:r>
     </w:p>
     <w:p>
@@ -1946,7 +1919,7 @@
           <w:rFonts w:ascii="Trebuchet MS" w:eastAsia="Trebuchet MS" w:hAnsi="Trebuchet MS" w:cs="Trebuchet MS"/>
         </w:rPr>
       </w:pPr>
-      <w:bookmarkStart w:id="85" w:name="_heading=h.gjy8zhixt3k" w:colFirst="0" w:colLast="0"/>
+      <w:bookmarkStart w:id="85" w:name="_heading=h.faouxm7gtu8g" w:colFirst="0" w:colLast="0"/>
       <w:bookmarkEnd w:id="85"/>
     </w:p>
     <w:p>
@@ -1959,50 +1932,19 @@
           <w:rFonts w:ascii="Trebuchet MS" w:eastAsia="Trebuchet MS" w:hAnsi="Trebuchet MS" w:cs="Trebuchet MS"/>
         </w:rPr>
       </w:pPr>
-      <w:bookmarkStart w:id="86" w:name="_heading=h.u3y8z5jb6hbf" w:colFirst="0" w:colLast="0"/>
+      <w:bookmarkStart w:id="86" w:name="_heading=h.o912nf2tkyx8" w:colFirst="0" w:colLast="0"/>
+      <w:bookmarkStart w:id="87" w:name="_heading=h.lfq7c8h5jrgf" w:colFirst="0" w:colLast="0"/>
       <w:bookmarkEnd w:id="86"/>
-      <w:r>
-        <w:rPr>
-          <w:rFonts w:ascii="Trebuchet MS" w:eastAsia="Trebuchet MS" w:hAnsi="Trebuchet MS" w:cs="Trebuchet MS"/>
-        </w:rPr>
-        <w:t>Por medio de la presente solicito a usted la cancelación de la cuenta de usuario a nombre de [NOMBRE COMPLETO], [CARGO DEL USUARIO] de la agencia [RAZÓN SOCIAL DE LA AGENCIA] en el sistema SAM (SISTEMA DE ADMINISTRACIÓN DE MUELLES).</w:t>
-      </w:r>
-    </w:p>
-    <w:p>
-      <w:pPr>
-        <w:tabs>
-          <w:tab w:val="left" w:pos="942"/>
-        </w:tabs>
-        <w:spacing w:line="360" w:lineRule="auto"/>
-        <w:rPr>
-          <w:rFonts w:ascii="Trebuchet MS" w:eastAsia="Trebuchet MS" w:hAnsi="Trebuchet MS" w:cs="Trebuchet MS"/>
-        </w:rPr>
-      </w:pPr>
-      <w:bookmarkStart w:id="87" w:name="_heading=h.faouxm7gtu8g" w:colFirst="0" w:colLast="0"/>
       <w:bookmarkEnd w:id="87"/>
     </w:p>
-    <w:p>
-      <w:pPr>
-        <w:tabs>
-          <w:tab w:val="left" w:pos="942"/>
-        </w:tabs>
-        <w:spacing w:line="360" w:lineRule="auto"/>
-        <w:rPr>
-          <w:rFonts w:ascii="Trebuchet MS" w:eastAsia="Trebuchet MS" w:hAnsi="Trebuchet MS" w:cs="Trebuchet MS"/>
-        </w:rPr>
-      </w:pPr>
-      <w:bookmarkStart w:id="88" w:name="_heading=h.o912nf2tkyx8" w:colFirst="0" w:colLast="0"/>
-      <w:bookmarkStart w:id="89" w:name="_heading=h.lfq7c8h5jrgf" w:colFirst="0" w:colLast="0"/>
-      <w:bookmarkEnd w:id="88"/>
-      <w:bookmarkEnd w:id="89"/>
-    </w:p>
-    <w:bookmarkStart w:id="90" w:name="_heading=h.5vup90chj3wq" w:colFirst="0" w:colLast="0" w:displacedByCustomXml="next"/>
-    <w:bookmarkEnd w:id="90" w:displacedByCustomXml="next"/>
+    <w:bookmarkStart w:id="88" w:name="_heading=h.5vup90chj3wq" w:colFirst="0" w:colLast="0" w:displacedByCustomXml="next"/>
+    <w:bookmarkEnd w:id="88" w:displacedByCustomXml="next"/>
     <w:sdt>
       <w:sdtPr>
         <w:tag w:val="goog_rdk_1"/>
         <w:id w:val="340821096"/>
       </w:sdtPr>
+      <w:sdtEndPr/>
       <w:sdtContent>
         <w:p>
           <w:pPr>
@@ -2034,8 +1976,8 @@
           <w:rFonts w:ascii="Trebuchet MS" w:eastAsia="Trebuchet MS" w:hAnsi="Trebuchet MS" w:cs="Trebuchet MS"/>
         </w:rPr>
       </w:pPr>
-      <w:bookmarkStart w:id="91" w:name="_heading=h.fm1o7jrqbqby" w:colFirst="0" w:colLast="0"/>
-      <w:bookmarkEnd w:id="91"/>
+      <w:bookmarkStart w:id="89" w:name="_heading=h.fm1o7jrqbqby" w:colFirst="0" w:colLast="0"/>
+      <w:bookmarkEnd w:id="89"/>
     </w:p>
     <w:p>
       <w:pPr>
@@ -2048,8 +1990,8 @@
           <w:rFonts w:ascii="Trebuchet MS" w:eastAsia="Trebuchet MS" w:hAnsi="Trebuchet MS" w:cs="Trebuchet MS"/>
         </w:rPr>
       </w:pPr>
-      <w:bookmarkStart w:id="92" w:name="_heading=h.a7s4tm66rq2f" w:colFirst="0" w:colLast="0"/>
-      <w:bookmarkEnd w:id="92"/>
+      <w:bookmarkStart w:id="90" w:name="_heading=h.a7s4tm66rq2f" w:colFirst="0" w:colLast="0"/>
+      <w:bookmarkEnd w:id="90"/>
       <w:r>
         <w:rPr>
           <w:rFonts w:ascii="Trebuchet MS" w:eastAsia="Trebuchet MS" w:hAnsi="Trebuchet MS" w:cs="Trebuchet MS"/>
@@ -2068,8 +2010,8 @@
           <w:rFonts w:ascii="Trebuchet MS" w:eastAsia="Trebuchet MS" w:hAnsi="Trebuchet MS" w:cs="Trebuchet MS"/>
         </w:rPr>
       </w:pPr>
-      <w:bookmarkStart w:id="93" w:name="_heading=h.c84kd1pazj5" w:colFirst="0" w:colLast="0"/>
-      <w:bookmarkEnd w:id="93"/>
+      <w:bookmarkStart w:id="91" w:name="_heading=h.c84kd1pazj5" w:colFirst="0" w:colLast="0"/>
+      <w:bookmarkEnd w:id="91"/>
       <w:r>
         <w:rPr>
           <w:rFonts w:ascii="Trebuchet MS" w:eastAsia="Trebuchet MS" w:hAnsi="Trebuchet MS" w:cs="Trebuchet MS"/>
@@ -2088,8 +2030,8 @@
           <w:rFonts w:ascii="Trebuchet MS" w:eastAsia="Trebuchet MS" w:hAnsi="Trebuchet MS" w:cs="Trebuchet MS"/>
         </w:rPr>
       </w:pPr>
-      <w:bookmarkStart w:id="94" w:name="_heading=h.dqpf49kvkdlp" w:colFirst="0" w:colLast="0"/>
-      <w:bookmarkEnd w:id="94"/>
+      <w:bookmarkStart w:id="92" w:name="_heading=h.dqpf49kvkdlp" w:colFirst="0" w:colLast="0"/>
+      <w:bookmarkEnd w:id="92"/>
       <w:r>
         <w:rPr>
           <w:rFonts w:ascii="Trebuchet MS" w:eastAsia="Trebuchet MS" w:hAnsi="Trebuchet MS" w:cs="Trebuchet MS"/>
@@ -2108,8 +2050,8 @@
           <w:rFonts w:ascii="Trebuchet MS" w:eastAsia="Trebuchet MS" w:hAnsi="Trebuchet MS" w:cs="Trebuchet MS"/>
         </w:rPr>
       </w:pPr>
-      <w:bookmarkStart w:id="95" w:name="_heading=h.5httuxoakcqh" w:colFirst="0" w:colLast="0"/>
-      <w:bookmarkEnd w:id="95"/>
+      <w:bookmarkStart w:id="93" w:name="_heading=h.5httuxoakcqh" w:colFirst="0" w:colLast="0"/>
+      <w:bookmarkEnd w:id="93"/>
     </w:p>
     <w:p>
       <w:pPr>
@@ -2122,8 +2064,8 @@
           <w:rFonts w:ascii="Trebuchet MS" w:eastAsia="Trebuchet MS" w:hAnsi="Trebuchet MS" w:cs="Trebuchet MS"/>
         </w:rPr>
       </w:pPr>
-      <w:bookmarkStart w:id="96" w:name="_heading=h.9z67x6aclwpq" w:colFirst="0" w:colLast="0"/>
-      <w:bookmarkEnd w:id="96"/>
+      <w:bookmarkStart w:id="94" w:name="_heading=h.9z67x6aclwpq" w:colFirst="0" w:colLast="0"/>
+      <w:bookmarkEnd w:id="94"/>
       <w:r>
         <w:rPr>
           <w:rFonts w:ascii="Trebuchet MS" w:eastAsia="Trebuchet MS" w:hAnsi="Trebuchet MS" w:cs="Trebuchet MS"/>
@@ -2142,8 +2084,25 @@
           <w:rFonts w:ascii="Trebuchet MS" w:eastAsia="Trebuchet MS" w:hAnsi="Trebuchet MS" w:cs="Trebuchet MS"/>
         </w:rPr>
       </w:pPr>
-      <w:bookmarkStart w:id="97" w:name="_heading=h.yzs4wxu9e36m" w:colFirst="0" w:colLast="0"/>
+      <w:bookmarkStart w:id="95" w:name="_heading=h.yzs4wxu9e36m" w:colFirst="0" w:colLast="0"/>
+      <w:bookmarkEnd w:id="95"/>
+    </w:p>
+    <w:p>
+      <w:pPr>
+        <w:tabs>
+          <w:tab w:val="left" w:pos="942"/>
+        </w:tabs>
+        <w:spacing w:line="360" w:lineRule="auto"/>
+        <w:rPr>
+          <w:rFonts w:ascii="Trebuchet MS" w:eastAsia="Trebuchet MS" w:hAnsi="Trebuchet MS" w:cs="Trebuchet MS"/>
+        </w:rPr>
+      </w:pPr>
+      <w:bookmarkStart w:id="96" w:name="_heading=h.zd4kli37lvdc" w:colFirst="0" w:colLast="0"/>
+      <w:bookmarkStart w:id="97" w:name="_heading=h.bqn2pyiq57t5" w:colFirst="0" w:colLast="0"/>
+      <w:bookmarkStart w:id="98" w:name="_heading=h.kr3sjf1wolq6" w:colFirst="0" w:colLast="0"/>
+      <w:bookmarkEnd w:id="96"/>
       <w:bookmarkEnd w:id="97"/>
+      <w:bookmarkEnd w:id="98"/>
     </w:p>
     <w:p>
       <w:pPr>
@@ -2155,12 +2114,14 @@
           <w:rFonts w:ascii="Trebuchet MS" w:eastAsia="Trebuchet MS" w:hAnsi="Trebuchet MS" w:cs="Trebuchet MS"/>
         </w:rPr>
       </w:pPr>
-      <w:bookmarkStart w:id="98" w:name="_heading=h.zd4kli37lvdc" w:colFirst="0" w:colLast="0"/>
-      <w:bookmarkStart w:id="99" w:name="_heading=h.bqn2pyiq57t5" w:colFirst="0" w:colLast="0"/>
-      <w:bookmarkStart w:id="100" w:name="_heading=h.kr3sjf1wolq6" w:colFirst="0" w:colLast="0"/>
-      <w:bookmarkEnd w:id="98"/>
+      <w:bookmarkStart w:id="99" w:name="_heading=h.n75xbkk5m9b1" w:colFirst="0" w:colLast="0"/>
       <w:bookmarkEnd w:id="99"/>
-      <w:bookmarkEnd w:id="100"/>
+      <w:r>
+        <w:rPr>
+          <w:rFonts w:ascii="Trebuchet MS" w:eastAsia="Trebuchet MS" w:hAnsi="Trebuchet MS" w:cs="Trebuchet MS"/>
+        </w:rPr>
+        <w:t>Anexo: Formato de solicitud de cancelación de cuenta de usuario</w:t>
+      </w:r>
     </w:p>
     <w:p>
       <w:pPr>
@@ -2172,14 +2133,40 @@
           <w:rFonts w:ascii="Trebuchet MS" w:eastAsia="Trebuchet MS" w:hAnsi="Trebuchet MS" w:cs="Trebuchet MS"/>
         </w:rPr>
       </w:pPr>
-      <w:bookmarkStart w:id="101" w:name="_heading=h.n75xbkk5m9b1" w:colFirst="0" w:colLast="0"/>
-      <w:bookmarkEnd w:id="101"/>
-      <w:r>
-        <w:rPr>
-          <w:rFonts w:ascii="Trebuchet MS" w:eastAsia="Trebuchet MS" w:hAnsi="Trebuchet MS" w:cs="Trebuchet MS"/>
-        </w:rPr>
-        <w:t>Anexo: Formato de solicitud de cancelación de cuenta de usuario</w:t>
-      </w:r>
+      <w:r>
+        <w:rPr>
+          <w:rFonts w:ascii="Trebuchet MS" w:eastAsia="Trebuchet MS" w:hAnsi="Trebuchet MS" w:cs="Trebuchet MS"/>
+        </w:rPr>
+        <w:t>Acta constitutiva</w:t>
+      </w:r>
+    </w:p>
+    <w:p>
+      <w:pPr>
+        <w:tabs>
+          <w:tab w:val="left" w:pos="942"/>
+        </w:tabs>
+        <w:spacing w:line="360" w:lineRule="auto"/>
+        <w:rPr>
+          <w:rFonts w:ascii="Trebuchet MS" w:eastAsia="Trebuchet MS" w:hAnsi="Trebuchet MS" w:cs="Trebuchet MS"/>
+        </w:rPr>
+      </w:pPr>
+      <w:r>
+        <w:rPr>
+          <w:rFonts w:ascii="Trebuchet MS" w:eastAsia="Trebuchet MS" w:hAnsi="Trebuchet MS" w:cs="Trebuchet MS"/>
+        </w:rPr>
+        <w:t>Poder Notarial</w:t>
+      </w:r>
+    </w:p>
+    <w:p>
+      <w:pPr>
+        <w:tabs>
+          <w:tab w:val="left" w:pos="942"/>
+        </w:tabs>
+        <w:spacing w:line="360" w:lineRule="auto"/>
+        <w:rPr>
+          <w:rFonts w:ascii="Trebuchet MS" w:eastAsia="Trebuchet MS" w:hAnsi="Trebuchet MS" w:cs="Trebuchet MS"/>
+        </w:rPr>
+      </w:pPr>
     </w:p>
     <w:p>
       <w:pPr>
@@ -2198,6 +2185,30 @@
         <w:tabs>
           <w:tab w:val="left" w:pos="942"/>
         </w:tabs>
+        <w:jc w:val="center"/>
+        <w:rPr>
+          <w:rFonts w:ascii="Trebuchet MS" w:eastAsia="Trebuchet MS" w:hAnsi="Trebuchet MS" w:cs="Trebuchet MS"/>
+          <w:color w:val="1C4587"/>
+        </w:rPr>
+      </w:pPr>
+    </w:p>
+    <w:p>
+      <w:pPr>
+        <w:tabs>
+          <w:tab w:val="left" w:pos="942"/>
+        </w:tabs>
+        <w:jc w:val="center"/>
+        <w:rPr>
+          <w:rFonts w:ascii="Trebuchet MS" w:eastAsia="Trebuchet MS" w:hAnsi="Trebuchet MS" w:cs="Trebuchet MS"/>
+          <w:color w:val="1C4587"/>
+        </w:rPr>
+      </w:pPr>
+    </w:p>
+    <w:p>
+      <w:pPr>
+        <w:tabs>
+          <w:tab w:val="left" w:pos="942"/>
+        </w:tabs>
         <w:jc w:val="right"/>
         <w:rPr>
           <w:rFonts w:ascii="Trebuchet MS" w:eastAsia="Trebuchet MS" w:hAnsi="Trebuchet MS" w:cs="Trebuchet MS"/>
@@ -2221,13 +2232,7 @@
         <w:rPr>
           <w:rFonts w:ascii="Trebuchet MS" w:eastAsia="Trebuchet MS" w:hAnsi="Trebuchet MS" w:cs="Trebuchet MS"/>
         </w:rPr>
-        <w:t>EST</w:t>
-      </w:r>
-      <w:r>
-        <w:rPr>
-          <w:rFonts w:ascii="Trebuchet MS" w:eastAsia="Trebuchet MS" w:hAnsi="Trebuchet MS" w:cs="Trebuchet MS"/>
-        </w:rPr>
-        <w:t>ADO]..,[DIA] de [MES] del [AÑO]</w:t>
+        <w:t>ESTADO]..,[DIA] de [MES] del [AÑO]</w:t>
       </w:r>
     </w:p>
     <w:p>
@@ -2247,47 +2252,12 @@
           <w:rFonts w:ascii="Trebuchet MS" w:eastAsia="Trebuchet MS" w:hAnsi="Trebuchet MS" w:cs="Trebuchet MS"/>
           <w:b/>
         </w:rPr>
-        <w:t>FORMATO</w:t>
-      </w:r>
-      <w:r>
-        <w:rPr>
-          <w:rFonts w:ascii="Trebuchet MS" w:eastAsia="Trebuchet MS" w:hAnsi="Trebuchet MS" w:cs="Trebuchet MS"/>
-          <w:b/>
-        </w:rPr>
-        <w:t xml:space="preserve"> DE SOLICITUD DE</w:t>
-      </w:r>
-      <w:r>
-        <w:rPr>
-          <w:rFonts w:ascii="Trebuchet MS" w:eastAsia="Trebuchet MS" w:hAnsi="Trebuchet MS" w:cs="Trebuchet MS"/>
-          <w:b/>
-        </w:rPr>
-        <w:t xml:space="preserve"> ALTA DE</w:t>
-      </w:r>
-      <w:r>
-        <w:rPr>
-          <w:rFonts w:ascii="Trebuchet MS" w:eastAsia="Trebuchet MS" w:hAnsi="Trebuchet MS" w:cs="Trebuchet MS"/>
-          <w:b/>
-        </w:rPr>
-        <w:t xml:space="preserve"> USUARIOS </w:t>
-      </w:r>
-      <w:r>
-        <w:rPr>
-          <w:rFonts w:ascii="Trebuchet MS" w:eastAsia="Trebuchet MS" w:hAnsi="Trebuchet MS" w:cs="Trebuchet MS"/>
-          <w:b/>
-        </w:rPr>
-        <w:t>EN EL</w:t>
-      </w:r>
-      <w:r>
-        <w:rPr>
-          <w:rFonts w:ascii="Trebuchet MS" w:eastAsia="Trebuchet MS" w:hAnsi="Trebuchet MS" w:cs="Trebuchet MS"/>
-          <w:b/>
-        </w:rPr>
-        <w:t xml:space="preserve"> SISTEMA SAM</w:t>
-      </w:r>
-      <w:bookmarkStart w:id="102" w:name="_heading=h.2zu5qnjvsimz" w:colFirst="0" w:colLast="0"/>
-      <w:bookmarkStart w:id="103" w:name="_heading=h.nqqbzijwgdm3" w:colFirst="0" w:colLast="0"/>
-      <w:bookmarkEnd w:id="102"/>
-      <w:bookmarkEnd w:id="103"/>
+        <w:t>FORMATO DE SOLICITUD DE ALTA DE USUARIOS EN EL SISTEMA SAM</w:t>
+      </w:r>
+      <w:bookmarkStart w:id="100" w:name="_heading=h.2zu5qnjvsimz" w:colFirst="0" w:colLast="0"/>
+      <w:bookmarkStart w:id="101" w:name="_heading=h.nqqbzijwgdm3" w:colFirst="0" w:colLast="0"/>
+      <w:bookmarkEnd w:id="100"/>
+      <w:bookmarkEnd w:id="101"/>
     </w:p>
     <w:tbl>
       <w:tblPr>
@@ -2344,21 +2314,7 @@
                 <w:rFonts w:ascii="Trebuchet MS" w:eastAsia="Trebuchet MS" w:hAnsi="Trebuchet MS" w:cs="Trebuchet MS"/>
                 <w:color w:val="FFFFFF"/>
               </w:rPr>
-              <w:t>SOLICITUD DE</w:t>
-            </w:r>
-            <w:r>
-              <w:rPr>
-                <w:rFonts w:ascii="Trebuchet MS" w:eastAsia="Trebuchet MS" w:hAnsi="Trebuchet MS" w:cs="Trebuchet MS"/>
-                <w:color w:val="FFFFFF"/>
-              </w:rPr>
-              <w:t xml:space="preserve"> ALTA</w:t>
-            </w:r>
-            <w:r>
-              <w:rPr>
-                <w:rFonts w:ascii="Trebuchet MS" w:eastAsia="Trebuchet MS" w:hAnsi="Trebuchet MS" w:cs="Trebuchet MS"/>
-                <w:color w:val="FFFFFF"/>
-              </w:rPr>
-              <w:t xml:space="preserve"> CUENTA DE USUARIO</w:t>
+              <w:t>SOLICITUD DE ALTA CUENTA DE USUARIO</w:t>
             </w:r>
           </w:p>
         </w:tc>
@@ -2448,19 +2404,7 @@
               <w:rPr>
                 <w:rFonts w:ascii="Trebuchet MS" w:eastAsia="Trebuchet MS" w:hAnsi="Trebuchet MS" w:cs="Trebuchet MS"/>
               </w:rPr>
-              <w:t xml:space="preserve">Correo </w:t>
-            </w:r>
-            <w:r>
-              <w:rPr>
-                <w:rFonts w:ascii="Trebuchet MS" w:eastAsia="Trebuchet MS" w:hAnsi="Trebuchet MS" w:cs="Trebuchet MS"/>
-              </w:rPr>
-              <w:t>Electrónico</w:t>
-            </w:r>
-            <w:r>
-              <w:rPr>
-                <w:rFonts w:ascii="Trebuchet MS" w:eastAsia="Trebuchet MS" w:hAnsi="Trebuchet MS" w:cs="Trebuchet MS"/>
-              </w:rPr>
-              <w:t xml:space="preserve"> del usuario</w:t>
+              <w:t>Correo Electrónico del usuario</w:t>
             </w:r>
           </w:p>
         </w:tc>
@@ -2522,13 +2466,7 @@
               <w:rPr>
                 <w:rFonts w:ascii="Trebuchet MS" w:eastAsia="Trebuchet MS" w:hAnsi="Trebuchet MS" w:cs="Trebuchet MS"/>
               </w:rPr>
-              <w:t>Dirección</w:t>
-            </w:r>
-            <w:r>
-              <w:rPr>
-                <w:rFonts w:ascii="Trebuchet MS" w:eastAsia="Trebuchet MS" w:hAnsi="Trebuchet MS" w:cs="Trebuchet MS"/>
-              </w:rPr>
-              <w:t xml:space="preserve"> de oficina (Fiscal)</w:t>
+              <w:t>Dirección de oficina (Fiscal)</w:t>
             </w:r>
           </w:p>
         </w:tc>
@@ -2881,9 +2819,40 @@
           <w:rFonts w:ascii="Trebuchet MS" w:eastAsia="Trebuchet MS" w:hAnsi="Trebuchet MS" w:cs="Trebuchet MS"/>
         </w:rPr>
       </w:pPr>
-      <w:bookmarkStart w:id="104" w:name="_heading=h.70k4bta4wucu" w:colFirst="0" w:colLast="0"/>
-      <w:bookmarkStart w:id="105" w:name="_heading=h.rm80py4aj9ss" w:colFirst="0" w:colLast="0"/>
+      <w:bookmarkStart w:id="102" w:name="_heading=h.70k4bta4wucu" w:colFirst="0" w:colLast="0"/>
+      <w:bookmarkStart w:id="103" w:name="_heading=h.rm80py4aj9ss" w:colFirst="0" w:colLast="0"/>
+      <w:bookmarkEnd w:id="102"/>
+      <w:bookmarkEnd w:id="103"/>
+    </w:p>
+    <w:p>
+      <w:pPr>
+        <w:tabs>
+          <w:tab w:val="left" w:pos="942"/>
+        </w:tabs>
+        <w:jc w:val="center"/>
+        <w:rPr>
+          <w:rFonts w:ascii="Trebuchet MS" w:eastAsia="Trebuchet MS" w:hAnsi="Trebuchet MS" w:cs="Trebuchet MS"/>
+        </w:rPr>
+      </w:pPr>
+      <w:bookmarkStart w:id="104" w:name="_heading=h.ungfzuku4jn7" w:colFirst="0" w:colLast="0"/>
       <w:bookmarkEnd w:id="104"/>
+      <w:r>
+        <w:rPr>
+          <w:rFonts w:ascii="Trebuchet MS" w:eastAsia="Trebuchet MS" w:hAnsi="Trebuchet MS" w:cs="Trebuchet MS"/>
+        </w:rPr>
+        <w:t>FIRMA</w:t>
+      </w:r>
+    </w:p>
+    <w:p>
+      <w:pPr>
+        <w:tabs>
+          <w:tab w:val="left" w:pos="942"/>
+        </w:tabs>
+        <w:rPr>
+          <w:rFonts w:ascii="Trebuchet MS" w:eastAsia="Trebuchet MS" w:hAnsi="Trebuchet MS" w:cs="Trebuchet MS"/>
+        </w:rPr>
+      </w:pPr>
+      <w:bookmarkStart w:id="105" w:name="_heading=h.s4l6obkh2d8v" w:colFirst="0" w:colLast="0"/>
       <w:bookmarkEnd w:id="105"/>
     </w:p>
     <w:p>
@@ -2896,58 +2865,27 @@
           <w:rFonts w:ascii="Trebuchet MS" w:eastAsia="Trebuchet MS" w:hAnsi="Trebuchet MS" w:cs="Trebuchet MS"/>
         </w:rPr>
       </w:pPr>
-      <w:bookmarkStart w:id="106" w:name="_heading=h.ungfzuku4jn7" w:colFirst="0" w:colLast="0"/>
+      <w:bookmarkStart w:id="106" w:name="_heading=h.d1seklwc5u6u" w:colFirst="0" w:colLast="0"/>
       <w:bookmarkEnd w:id="106"/>
       <w:r>
         <w:rPr>
           <w:rFonts w:ascii="Trebuchet MS" w:eastAsia="Trebuchet MS" w:hAnsi="Trebuchet MS" w:cs="Trebuchet MS"/>
         </w:rPr>
-        <w:t>FIRMA</w:t>
-      </w:r>
-    </w:p>
-    <w:p>
-      <w:pPr>
-        <w:tabs>
-          <w:tab w:val="left" w:pos="942"/>
-        </w:tabs>
-        <w:rPr>
-          <w:rFonts w:ascii="Trebuchet MS" w:eastAsia="Trebuchet MS" w:hAnsi="Trebuchet MS" w:cs="Trebuchet MS"/>
-        </w:rPr>
-      </w:pPr>
-      <w:bookmarkStart w:id="107" w:name="_heading=h.s4l6obkh2d8v" w:colFirst="0" w:colLast="0"/>
+        <w:t>__________________________</w:t>
+      </w:r>
+    </w:p>
+    <w:p>
+      <w:pPr>
+        <w:tabs>
+          <w:tab w:val="left" w:pos="942"/>
+        </w:tabs>
+        <w:jc w:val="center"/>
+        <w:rPr>
+          <w:rFonts w:ascii="Trebuchet MS" w:eastAsia="Trebuchet MS" w:hAnsi="Trebuchet MS" w:cs="Trebuchet MS"/>
+        </w:rPr>
+      </w:pPr>
+      <w:bookmarkStart w:id="107" w:name="_heading=h.tggyahz0lu2p" w:colFirst="0" w:colLast="0"/>
       <w:bookmarkEnd w:id="107"/>
-    </w:p>
-    <w:p>
-      <w:pPr>
-        <w:tabs>
-          <w:tab w:val="left" w:pos="942"/>
-        </w:tabs>
-        <w:jc w:val="center"/>
-        <w:rPr>
-          <w:rFonts w:ascii="Trebuchet MS" w:eastAsia="Trebuchet MS" w:hAnsi="Trebuchet MS" w:cs="Trebuchet MS"/>
-        </w:rPr>
-      </w:pPr>
-      <w:bookmarkStart w:id="108" w:name="_heading=h.d1seklwc5u6u" w:colFirst="0" w:colLast="0"/>
-      <w:bookmarkEnd w:id="108"/>
-      <w:r>
-        <w:rPr>
-          <w:rFonts w:ascii="Trebuchet MS" w:eastAsia="Trebuchet MS" w:hAnsi="Trebuchet MS" w:cs="Trebuchet MS"/>
-        </w:rPr>
-        <w:t>__________________________</w:t>
-      </w:r>
-    </w:p>
-    <w:p>
-      <w:pPr>
-        <w:tabs>
-          <w:tab w:val="left" w:pos="942"/>
-        </w:tabs>
-        <w:jc w:val="center"/>
-        <w:rPr>
-          <w:rFonts w:ascii="Trebuchet MS" w:eastAsia="Trebuchet MS" w:hAnsi="Trebuchet MS" w:cs="Trebuchet MS"/>
-        </w:rPr>
-      </w:pPr>
-      <w:bookmarkStart w:id="109" w:name="_heading=h.tggyahz0lu2p" w:colFirst="0" w:colLast="0"/>
-      <w:bookmarkEnd w:id="109"/>
       <w:r>
         <w:rPr>
           <w:rFonts w:ascii="Trebuchet MS" w:eastAsia="Trebuchet MS" w:hAnsi="Trebuchet MS" w:cs="Trebuchet MS"/>
@@ -3129,21 +3067,7 @@
                 <w:rFonts w:ascii="Trebuchet MS" w:eastAsia="Trebuchet MS" w:hAnsi="Trebuchet MS" w:cs="Trebuchet MS"/>
                 <w:color w:val="FFFFFF"/>
               </w:rPr>
-              <w:t xml:space="preserve">SOLICITUD DE </w:t>
-            </w:r>
-            <w:r>
-              <w:rPr>
-                <w:rFonts w:ascii="Trebuchet MS" w:eastAsia="Trebuchet MS" w:hAnsi="Trebuchet MS" w:cs="Trebuchet MS"/>
-                <w:color w:val="FFFFFF"/>
-              </w:rPr>
-              <w:t>BAJA</w:t>
-            </w:r>
-            <w:r>
-              <w:rPr>
-                <w:rFonts w:ascii="Trebuchet MS" w:eastAsia="Trebuchet MS" w:hAnsi="Trebuchet MS" w:cs="Trebuchet MS"/>
-                <w:color w:val="FFFFFF"/>
-              </w:rPr>
-              <w:t xml:space="preserve"> DE CUENTA DE USUARIO</w:t>
+              <w:t>SOLICITUD DE BAJA DE CUENTA DE USUARIO</w:t>
             </w:r>
           </w:p>
         </w:tc>
@@ -3240,19 +3164,7 @@
               <w:rPr>
                 <w:rFonts w:ascii="Trebuchet MS" w:eastAsia="Trebuchet MS" w:hAnsi="Trebuchet MS" w:cs="Trebuchet MS"/>
               </w:rPr>
-              <w:t xml:space="preserve">Correo </w:t>
-            </w:r>
-            <w:r>
-              <w:rPr>
-                <w:rFonts w:ascii="Trebuchet MS" w:eastAsia="Trebuchet MS" w:hAnsi="Trebuchet MS" w:cs="Trebuchet MS"/>
-              </w:rPr>
-              <w:t>Electrónico</w:t>
-            </w:r>
-            <w:r>
-              <w:rPr>
-                <w:rFonts w:ascii="Trebuchet MS" w:eastAsia="Trebuchet MS" w:hAnsi="Trebuchet MS" w:cs="Trebuchet MS"/>
-              </w:rPr>
-              <w:t xml:space="preserve"> del usuario</w:t>
+              <w:t>Correo Electrónico del usuario</w:t>
             </w:r>
           </w:p>
         </w:tc>
@@ -3350,8 +3262,6 @@
           <w:rFonts w:ascii="Trebuchet MS" w:eastAsia="Trebuchet MS" w:hAnsi="Trebuchet MS" w:cs="Trebuchet MS"/>
         </w:rPr>
       </w:pPr>
-      <w:bookmarkStart w:id="110" w:name="_GoBack"/>
-      <w:bookmarkEnd w:id="110"/>
       <w:r>
         <w:rPr>
           <w:rFonts w:ascii="Trebuchet MS" w:eastAsia="Trebuchet MS" w:hAnsi="Trebuchet MS" w:cs="Trebuchet MS"/>
@@ -3425,7 +3335,7 @@
 </file>
 
 <file path=word/numbering.xml><?xml version="1.0" encoding="utf-8"?>
-<w:numbering xmlns:wpc="http://schemas.microsoft.com/office/word/2010/wordprocessingCanvas" xmlns:cx="http://schemas.microsoft.com/office/drawing/2014/chartex" xmlns:cx1="http://schemas.microsoft.com/office/drawing/2015/9/8/chartex" xmlns:mc="http://schemas.openxmlformats.org/markup-compatibility/2006" xmlns:o="urn:schemas-microsoft-com:office:office" xmlns:r="http://schemas.openxmlformats.org/officeDocument/2006/relationships" xmlns:m="http://schemas.openxmlformats.org/officeDocument/2006/math" xmlns:v="urn:schemas-microsoft-com:vml" xmlns:wp14="http://schemas.microsoft.com/office/word/2010/wordprocessingDrawing" xmlns:wp="http://schemas.openxmlformats.org/drawingml/2006/wordprocessingDrawing" xmlns:w10="urn:schemas-microsoft-com:office:word" xmlns:w="http://schemas.openxmlformats.org/wordprocessingml/2006/main" xmlns:w14="http://schemas.microsoft.com/office/word/2010/wordml" xmlns:w15="http://schemas.microsoft.com/office/word/2012/wordml" xmlns:w16se="http://schemas.microsoft.com/office/word/2015/wordml/symex" xmlns:wpg="http://schemas.microsoft.com/office/word/2010/wordprocessingGroup" xmlns:wpi="http://schemas.microsoft.com/office/word/2010/wordprocessingInk" xmlns:wne="http://schemas.microsoft.com/office/word/2006/wordml" xmlns:wps="http://schemas.microsoft.com/office/word/2010/wordprocessingShape" mc:Ignorable="w14 w15 w16se wp14">
+<w:numbering xmlns:wpc="http://schemas.microsoft.com/office/word/2010/wordprocessingCanvas" xmlns:cx="http://schemas.microsoft.com/office/drawing/2014/chartex" xmlns:cx1="http://schemas.microsoft.com/office/drawing/2015/9/8/chartex" xmlns:cx2="http://schemas.microsoft.com/office/drawing/2015/10/21/chartex" xmlns:cx3="http://schemas.microsoft.com/office/drawing/2016/5/9/chartex" xmlns:cx4="http://schemas.microsoft.com/office/drawing/2016/5/10/chartex" xmlns:cx5="http://schemas.microsoft.com/office/drawing/2016/5/11/chartex" xmlns:cx6="http://schemas.microsoft.com/office/drawing/2016/5/12/chartex" xmlns:cx7="http://schemas.microsoft.com/office/drawing/2016/5/13/chartex" xmlns:cx8="http://schemas.microsoft.com/office/drawing/2016/5/14/chartex" xmlns:mc="http://schemas.openxmlformats.org/markup-compatibility/2006" xmlns:aink="http://schemas.microsoft.com/office/drawing/2016/ink" xmlns:am3d="http://schemas.microsoft.com/office/drawing/2017/model3d" xmlns:o="urn:schemas-microsoft-com:office:office" xmlns:r="http://schemas.openxmlformats.org/officeDocument/2006/relationships" xmlns:m="http://schemas.openxmlformats.org/officeDocument/2006/math" xmlns:v="urn:schemas-microsoft-com:vml" xmlns:wp14="http://schemas.microsoft.com/office/word/2010/wordprocessingDrawing" xmlns:wp="http://schemas.openxmlformats.org/drawingml/2006/wordprocessingDrawing" xmlns:w10="urn:schemas-microsoft-com:office:word" xmlns:w="http://schemas.openxmlformats.org/wordprocessingml/2006/main" xmlns:w14="http://schemas.microsoft.com/office/word/2010/wordml" xmlns:w15="http://schemas.microsoft.com/office/word/2012/wordml" xmlns:w16cex="http://schemas.microsoft.com/office/word/2018/wordml/cex" xmlns:w16cid="http://schemas.microsoft.com/office/word/2016/wordml/cid" xmlns:w16="http://schemas.microsoft.com/office/word/2018/wordml" xmlns:w16se="http://schemas.microsoft.com/office/word/2015/wordml/symex" xmlns:wpg="http://schemas.microsoft.com/office/word/2010/wordprocessingGroup" xmlns:wpi="http://schemas.microsoft.com/office/word/2010/wordprocessingInk" xmlns:wne="http://schemas.microsoft.com/office/word/2006/wordml" xmlns:wps="http://schemas.microsoft.com/office/word/2010/wordprocessingShape" mc:Ignorable="w14 w15 w16se w16cid w16 w16cex wp14">
   <w:abstractNum w:abstractNumId="0" w15:restartNumberingAfterBreak="0">
     <w:nsid w:val="1654593D"/>
     <w:multiLevelType w:val="multilevel"/>
@@ -4126,7 +4036,7 @@
 </file>
 
 <file path=word/styles.xml><?xml version="1.0" encoding="utf-8"?>
-<w:styles xmlns:mc="http://schemas.openxmlformats.org/markup-compatibility/2006" xmlns:r="http://schemas.openxmlformats.org/officeDocument/2006/relationships" xmlns:w="http://schemas.openxmlformats.org/wordprocessingml/2006/main" xmlns:w14="http://schemas.microsoft.com/office/word/2010/wordml" xmlns:w15="http://schemas.microsoft.com/office/word/2012/wordml" xmlns:w16se="http://schemas.microsoft.com/office/word/2015/wordml/symex" mc:Ignorable="w14 w15 w16se">
+<w:styles xmlns:mc="http://schemas.openxmlformats.org/markup-compatibility/2006" xmlns:r="http://schemas.openxmlformats.org/officeDocument/2006/relationships" xmlns:w="http://schemas.openxmlformats.org/wordprocessingml/2006/main" xmlns:w14="http://schemas.microsoft.com/office/word/2010/wordml" xmlns:w15="http://schemas.microsoft.com/office/word/2012/wordml" xmlns:w16cex="http://schemas.microsoft.com/office/word/2018/wordml/cex" xmlns:w16cid="http://schemas.microsoft.com/office/word/2016/wordml/cid" xmlns:w16="http://schemas.microsoft.com/office/word/2018/wordml" xmlns:w16se="http://schemas.microsoft.com/office/word/2015/wordml/symex" mc:Ignorable="w14 w15 w16se w16cid w16 w16cex">
   <w:docDefaults>
     <w:rPrDefault>
       <w:rPr>
@@ -4142,7 +4052,7 @@
       </w:pPr>
     </w:pPrDefault>
   </w:docDefaults>
-  <w:latentStyles w:defLockedState="0" w:defUIPriority="99" w:defSemiHidden="0" w:defUnhideWhenUsed="0" w:defQFormat="0" w:count="371">
+  <w:latentStyles w:defLockedState="0" w:defUIPriority="99" w:defSemiHidden="0" w:defUnhideWhenUsed="0" w:defQFormat="0" w:count="376">
     <w:lsdException w:name="Normal" w:uiPriority="0" w:qFormat="1"/>
     <w:lsdException w:name="heading 1" w:uiPriority="9" w:qFormat="1"/>
     <w:lsdException w:name="heading 2" w:semiHidden="1" w:uiPriority="9" w:unhideWhenUsed="1" w:qFormat="1"/>
@@ -4514,6 +4424,11 @@
     <w:lsdException w:name="List Table 5 Dark Accent 6" w:uiPriority="50"/>
     <w:lsdException w:name="List Table 6 Colorful Accent 6" w:uiPriority="51"/>
     <w:lsdException w:name="List Table 7 Colorful Accent 6" w:uiPriority="52"/>
+    <w:lsdException w:name="Mention" w:semiHidden="1" w:unhideWhenUsed="1"/>
+    <w:lsdException w:name="Smart Hyperlink" w:semiHidden="1" w:unhideWhenUsed="1"/>
+    <w:lsdException w:name="Hashtag" w:semiHidden="1" w:unhideWhenUsed="1"/>
+    <w:lsdException w:name="Unresolved Mention" w:semiHidden="1" w:unhideWhenUsed="1"/>
+    <w:lsdException w:name="Smart Link" w:semiHidden="1" w:unhideWhenUsed="1"/>
   </w:latentStyles>
   <w:style w:type="paragraph" w:default="1" w:styleId="Normal">
     <w:name w:val="Normal"/>

</xml_diff>

<commit_message>
Se agregan cambios en las fotos de la pantalla de inicio
</commit_message>
<xml_diff>
--- a/public/solicitud.docx
+++ b/public/solicitud.docx
@@ -1,6 +1,6 @@
 
 <file path=word/document.xml><?xml version="1.0" encoding="utf-8"?>
-<w:document xmlns:wpc="http://schemas.microsoft.com/office/word/2010/wordprocessingCanvas" xmlns:cx="http://schemas.microsoft.com/office/drawing/2014/chartex" xmlns:cx1="http://schemas.microsoft.com/office/drawing/2015/9/8/chartex" xmlns:cx2="http://schemas.microsoft.com/office/drawing/2015/10/21/chartex" xmlns:cx3="http://schemas.microsoft.com/office/drawing/2016/5/9/chartex" xmlns:cx4="http://schemas.microsoft.com/office/drawing/2016/5/10/chartex" xmlns:cx5="http://schemas.microsoft.com/office/drawing/2016/5/11/chartex" xmlns:cx6="http://schemas.microsoft.com/office/drawing/2016/5/12/chartex" xmlns:cx7="http://schemas.microsoft.com/office/drawing/2016/5/13/chartex" xmlns:cx8="http://schemas.microsoft.com/office/drawing/2016/5/14/chartex" xmlns:mc="http://schemas.openxmlformats.org/markup-compatibility/2006" xmlns:aink="http://schemas.microsoft.com/office/drawing/2016/ink" xmlns:am3d="http://schemas.microsoft.com/office/drawing/2017/model3d" xmlns:o="urn:schemas-microsoft-com:office:office" xmlns:r="http://schemas.openxmlformats.org/officeDocument/2006/relationships" xmlns:m="http://schemas.openxmlformats.org/officeDocument/2006/math" xmlns:v="urn:schemas-microsoft-com:vml" xmlns:wp14="http://schemas.microsoft.com/office/word/2010/wordprocessingDrawing" xmlns:wp="http://schemas.openxmlformats.org/drawingml/2006/wordprocessingDrawing" xmlns:w10="urn:schemas-microsoft-com:office:word" xmlns:w="http://schemas.openxmlformats.org/wordprocessingml/2006/main" xmlns:w14="http://schemas.microsoft.com/office/word/2010/wordml" xmlns:w15="http://schemas.microsoft.com/office/word/2012/wordml" xmlns:w16cex="http://schemas.microsoft.com/office/word/2018/wordml/cex" xmlns:w16cid="http://schemas.microsoft.com/office/word/2016/wordml/cid" xmlns:w16="http://schemas.microsoft.com/office/word/2018/wordml" xmlns:w16se="http://schemas.microsoft.com/office/word/2015/wordml/symex" xmlns:wpg="http://schemas.microsoft.com/office/word/2010/wordprocessingGroup" xmlns:wpi="http://schemas.microsoft.com/office/word/2010/wordprocessingInk" xmlns:wne="http://schemas.microsoft.com/office/word/2006/wordml" xmlns:wps="http://schemas.microsoft.com/office/word/2010/wordprocessingShape" mc:Ignorable="w14 w15 w16se w16cid w16 w16cex wp14">
+<w:document xmlns:wpc="http://schemas.microsoft.com/office/word/2010/wordprocessingCanvas" xmlns:cx="http://schemas.microsoft.com/office/drawing/2014/chartex" xmlns:cx1="http://schemas.microsoft.com/office/drawing/2015/9/8/chartex" xmlns:mc="http://schemas.openxmlformats.org/markup-compatibility/2006" xmlns:o="urn:schemas-microsoft-com:office:office" xmlns:r="http://schemas.openxmlformats.org/officeDocument/2006/relationships" xmlns:m="http://schemas.openxmlformats.org/officeDocument/2006/math" xmlns:v="urn:schemas-microsoft-com:vml" xmlns:wp14="http://schemas.microsoft.com/office/word/2010/wordprocessingDrawing" xmlns:wp="http://schemas.openxmlformats.org/drawingml/2006/wordprocessingDrawing" xmlns:w10="urn:schemas-microsoft-com:office:word" xmlns:w="http://schemas.openxmlformats.org/wordprocessingml/2006/main" xmlns:w14="http://schemas.microsoft.com/office/word/2010/wordml" xmlns:w15="http://schemas.microsoft.com/office/word/2012/wordml" xmlns:w16se="http://schemas.microsoft.com/office/word/2015/wordml/symex" xmlns:wpg="http://schemas.microsoft.com/office/word/2010/wordprocessingGroup" xmlns:wpi="http://schemas.microsoft.com/office/word/2010/wordprocessingInk" xmlns:wne="http://schemas.microsoft.com/office/word/2006/wordml" xmlns:wps="http://schemas.microsoft.com/office/word/2010/wordprocessingShape" mc:Ignorable="w14 w15 w16se wp14">
   <w:body>
     <w:p>
       <w:pPr>
@@ -1265,14 +1265,14 @@
         <w:rPr>
           <w:rFonts w:ascii="Trebuchet MS" w:eastAsia="Trebuchet MS" w:hAnsi="Trebuchet MS" w:cs="Trebuchet MS"/>
         </w:rPr>
-        <w:t xml:space="preserve">No se almacenarán las contraseñas en libretas, agendas, </w:t>
+        <w:t>No se almacenarán las contraseñas en libretas, agendas, post-</w:t>
       </w:r>
       <w:proofErr w:type="spellStart"/>
       <w:r>
         <w:rPr>
           <w:rFonts w:ascii="Trebuchet MS" w:eastAsia="Trebuchet MS" w:hAnsi="Trebuchet MS" w:cs="Trebuchet MS"/>
         </w:rPr>
-        <w:t>post-it</w:t>
+        <w:t>it</w:t>
       </w:r>
       <w:proofErr w:type="spellEnd"/>
       <w:r>
@@ -1530,7 +1530,7 @@
         <w:rPr>
           <w:rFonts w:ascii="Trebuchet MS" w:eastAsia="Trebuchet MS" w:hAnsi="Trebuchet MS" w:cs="Trebuchet MS"/>
         </w:rPr>
-        <w:t>A QUIEN CORRESPONDA</w:t>
+        <w:t>ING. JORDY MANUEL CAN</w:t>
       </w:r>
     </w:p>
     <w:p>
@@ -1543,6 +1543,12 @@
           <w:rFonts w:ascii="Trebuchet MS" w:eastAsia="Trebuchet MS" w:hAnsi="Trebuchet MS" w:cs="Trebuchet MS"/>
         </w:rPr>
       </w:pPr>
+      <w:r>
+        <w:rPr>
+          <w:rFonts w:ascii="Trebuchet MS" w:eastAsia="Trebuchet MS" w:hAnsi="Trebuchet MS" w:cs="Trebuchet MS"/>
+        </w:rPr>
+        <w:t>ENCARGADO DEL DEPARTAMENTO DE T.I.</w:t>
+      </w:r>
     </w:p>
     <w:p>
       <w:pPr>
@@ -1558,8 +1564,47 @@
         <w:rPr>
           <w:rFonts w:ascii="Trebuchet MS" w:eastAsia="Trebuchet MS" w:hAnsi="Trebuchet MS" w:cs="Trebuchet MS"/>
         </w:rPr>
+        <w:t>P R E S E N T E</w:t>
+      </w:r>
+    </w:p>
+    <w:p>
+      <w:pPr>
+        <w:tabs>
+          <w:tab w:val="left" w:pos="942"/>
+        </w:tabs>
+        <w:spacing w:line="360" w:lineRule="auto"/>
+        <w:rPr>
+          <w:rFonts w:ascii="Trebuchet MS" w:eastAsia="Trebuchet MS" w:hAnsi="Trebuchet MS" w:cs="Trebuchet MS"/>
+        </w:rPr>
+      </w:pPr>
+    </w:p>
+    <w:p>
+      <w:pPr>
+        <w:tabs>
+          <w:tab w:val="left" w:pos="942"/>
+        </w:tabs>
+        <w:spacing w:line="360" w:lineRule="auto"/>
+        <w:rPr>
+          <w:rFonts w:ascii="Trebuchet MS" w:eastAsia="Trebuchet MS" w:hAnsi="Trebuchet MS" w:cs="Trebuchet MS"/>
+        </w:rPr>
+      </w:pPr>
+      <w:r>
+        <w:rPr>
+          <w:rFonts w:ascii="Trebuchet MS" w:eastAsia="Trebuchet MS" w:hAnsi="Trebuchet MS" w:cs="Trebuchet MS"/>
+        </w:rPr>
         <w:t>Por medio de la presente solicito a usted la asignación de una cuenta de usuario a [NOMBRE COMPLETO], [CARGO DEL USUARIO] de la agencia [RAZÓN SOCIAL DE LA AGENCIA] para acceso al sistema SAM (SISTEMA DE ADMINISTRACIÓN DE MUELLES).</w:t>
       </w:r>
+    </w:p>
+    <w:p>
+      <w:pPr>
+        <w:tabs>
+          <w:tab w:val="left" w:pos="942"/>
+        </w:tabs>
+        <w:spacing w:line="360" w:lineRule="auto"/>
+        <w:rPr>
+          <w:rFonts w:ascii="Trebuchet MS" w:eastAsia="Trebuchet MS" w:hAnsi="Trebuchet MS" w:cs="Trebuchet MS"/>
+        </w:rPr>
+      </w:pPr>
     </w:p>
     <w:p>
       <w:pPr>
@@ -1577,7 +1622,6 @@
         <w:tag w:val="goog_rdk_0"/>
         <w:id w:val="-1972439110"/>
       </w:sdtPr>
-      <w:sdtEndPr/>
       <w:sdtContent>
         <w:p>
           <w:pPr>
@@ -1688,7 +1732,6 @@
           <w:tab w:val="left" w:pos="942"/>
         </w:tabs>
         <w:spacing w:line="360" w:lineRule="auto"/>
-        <w:jc w:val="center"/>
         <w:rPr>
           <w:rFonts w:ascii="Trebuchet MS" w:eastAsia="Trebuchet MS" w:hAnsi="Trebuchet MS" w:cs="Trebuchet MS"/>
         </w:rPr>
@@ -1721,63 +1764,41 @@
           <w:rFonts w:ascii="Trebuchet MS" w:eastAsia="Trebuchet MS" w:hAnsi="Trebuchet MS" w:cs="Trebuchet MS"/>
         </w:rPr>
       </w:pPr>
-      <w:r>
-        <w:rPr>
-          <w:rFonts w:ascii="Trebuchet MS" w:eastAsia="Trebuchet MS" w:hAnsi="Trebuchet MS" w:cs="Trebuchet MS"/>
-        </w:rPr>
-        <w:t>Acta constitutiva</w:t>
-      </w:r>
-    </w:p>
-    <w:p>
-      <w:pPr>
-        <w:tabs>
-          <w:tab w:val="left" w:pos="942"/>
-        </w:tabs>
-        <w:spacing w:line="360" w:lineRule="auto"/>
-        <w:rPr>
-          <w:rFonts w:ascii="Trebuchet MS" w:eastAsia="Trebuchet MS" w:hAnsi="Trebuchet MS" w:cs="Trebuchet MS"/>
-        </w:rPr>
-      </w:pPr>
-      <w:r>
-        <w:rPr>
-          <w:rFonts w:ascii="Trebuchet MS" w:eastAsia="Trebuchet MS" w:hAnsi="Trebuchet MS" w:cs="Trebuchet MS"/>
-        </w:rPr>
-        <w:t>Poder Notarial</w:t>
-      </w:r>
-      <w:bookmarkStart w:id="73" w:name="_heading=h.6vucoc4ck8ud" w:colFirst="0" w:colLast="0"/>
-      <w:bookmarkStart w:id="74" w:name="_heading=h.vwu31utn1h5w" w:colFirst="0" w:colLast="0"/>
-      <w:bookmarkEnd w:id="73"/>
-      <w:bookmarkEnd w:id="74"/>
-    </w:p>
-    <w:p>
-      <w:pPr>
-        <w:tabs>
-          <w:tab w:val="left" w:pos="942"/>
-        </w:tabs>
-        <w:spacing w:line="360" w:lineRule="auto"/>
-        <w:rPr>
-          <w:rFonts w:ascii="Trebuchet MS" w:eastAsia="Trebuchet MS" w:hAnsi="Trebuchet MS" w:cs="Trebuchet MS"/>
-        </w:rPr>
-      </w:pPr>
-    </w:p>
-    <w:p>
-      <w:pPr>
-        <w:tabs>
-          <w:tab w:val="left" w:pos="942"/>
-        </w:tabs>
-        <w:spacing w:line="360" w:lineRule="auto"/>
-        <w:jc w:val="center"/>
-        <w:rPr>
-          <w:rFonts w:ascii="Trebuchet MS" w:eastAsia="Trebuchet MS" w:hAnsi="Trebuchet MS" w:cs="Trebuchet MS"/>
-        </w:rPr>
-      </w:pPr>
-      <w:r>
+    </w:p>
+    <w:p>
+      <w:pPr>
+        <w:tabs>
+          <w:tab w:val="left" w:pos="942"/>
+        </w:tabs>
         <w:rPr>
           <w:rFonts w:ascii="Trebuchet MS" w:eastAsia="Trebuchet MS" w:hAnsi="Trebuchet MS" w:cs="Trebuchet MS"/>
           <w:b/>
           <w:color w:val="1C4587"/>
         </w:rPr>
-        <w:lastRenderedPageBreak/>
+      </w:pPr>
+      <w:bookmarkStart w:id="73" w:name="_heading=h.6vucoc4ck8ud" w:colFirst="0" w:colLast="0"/>
+      <w:bookmarkEnd w:id="73"/>
+    </w:p>
+    <w:p>
+      <w:pPr>
+        <w:tabs>
+          <w:tab w:val="left" w:pos="942"/>
+        </w:tabs>
+        <w:jc w:val="center"/>
+        <w:rPr>
+          <w:rFonts w:ascii="Trebuchet MS" w:eastAsia="Trebuchet MS" w:hAnsi="Trebuchet MS" w:cs="Trebuchet MS"/>
+          <w:b/>
+          <w:color w:val="1C4587"/>
+        </w:rPr>
+      </w:pPr>
+      <w:bookmarkStart w:id="74" w:name="_heading=h.vwu31utn1h5w" w:colFirst="0" w:colLast="0"/>
+      <w:bookmarkEnd w:id="74"/>
+      <w:r>
+        <w:rPr>
+          <w:rFonts w:ascii="Trebuchet MS" w:eastAsia="Trebuchet MS" w:hAnsi="Trebuchet MS" w:cs="Trebuchet MS"/>
+          <w:b/>
+          <w:color w:val="1C4587"/>
+        </w:rPr>
         <w:t>PLANTILLA DE OFICIO DE SOLICITUD DE CANCELACIÓN DE CUENTA DE USUARIO</w:t>
       </w:r>
     </w:p>
@@ -1869,14 +1890,31 @@
         </w:rPr>
       </w:pPr>
       <w:bookmarkStart w:id="82" w:name="_heading=h.tfgvgkry5ij7" w:colFirst="0" w:colLast="0"/>
-      <w:bookmarkStart w:id="83" w:name="_heading=h.gjy8zhixt3k" w:colFirst="0" w:colLast="0"/>
       <w:bookmarkEnd w:id="82"/>
+      <w:r>
+        <w:rPr>
+          <w:rFonts w:ascii="Trebuchet MS" w:eastAsia="Trebuchet MS" w:hAnsi="Trebuchet MS" w:cs="Trebuchet MS"/>
+        </w:rPr>
+        <w:t>ING. JORDY MANUEL CAN</w:t>
+      </w:r>
+    </w:p>
+    <w:p>
+      <w:pPr>
+        <w:tabs>
+          <w:tab w:val="left" w:pos="942"/>
+        </w:tabs>
+        <w:spacing w:line="360" w:lineRule="auto"/>
+        <w:rPr>
+          <w:rFonts w:ascii="Trebuchet MS" w:eastAsia="Trebuchet MS" w:hAnsi="Trebuchet MS" w:cs="Trebuchet MS"/>
+        </w:rPr>
+      </w:pPr>
+      <w:bookmarkStart w:id="83" w:name="_heading=h.5u9xh849tu6s" w:colFirst="0" w:colLast="0"/>
       <w:bookmarkEnd w:id="83"/>
       <w:r>
         <w:rPr>
           <w:rFonts w:ascii="Trebuchet MS" w:eastAsia="Trebuchet MS" w:hAnsi="Trebuchet MS" w:cs="Trebuchet MS"/>
         </w:rPr>
-        <w:t>A QUIEN CORRESPONDA</w:t>
+        <w:t>ENCARGADO DEL DEPARTAMENTO DE T.I.</w:t>
       </w:r>
     </w:p>
     <w:p>
@@ -1889,6 +1927,14 @@
           <w:rFonts w:ascii="Trebuchet MS" w:eastAsia="Trebuchet MS" w:hAnsi="Trebuchet MS" w:cs="Trebuchet MS"/>
         </w:rPr>
       </w:pPr>
+      <w:bookmarkStart w:id="84" w:name="_heading=h.8t8ga5t948oy" w:colFirst="0" w:colLast="0"/>
+      <w:bookmarkEnd w:id="84"/>
+      <w:r>
+        <w:rPr>
+          <w:rFonts w:ascii="Trebuchet MS" w:eastAsia="Trebuchet MS" w:hAnsi="Trebuchet MS" w:cs="Trebuchet MS"/>
+        </w:rPr>
+        <w:t>P R E S E N T E</w:t>
+      </w:r>
     </w:p>
     <w:p>
       <w:pPr>
@@ -1900,8 +1946,21 @@
           <w:rFonts w:ascii="Trebuchet MS" w:eastAsia="Trebuchet MS" w:hAnsi="Trebuchet MS" w:cs="Trebuchet MS"/>
         </w:rPr>
       </w:pPr>
-      <w:bookmarkStart w:id="84" w:name="_heading=h.u3y8z5jb6hbf" w:colFirst="0" w:colLast="0"/>
-      <w:bookmarkEnd w:id="84"/>
+      <w:bookmarkStart w:id="85" w:name="_heading=h.gjy8zhixt3k" w:colFirst="0" w:colLast="0"/>
+      <w:bookmarkEnd w:id="85"/>
+    </w:p>
+    <w:p>
+      <w:pPr>
+        <w:tabs>
+          <w:tab w:val="left" w:pos="942"/>
+        </w:tabs>
+        <w:spacing w:line="360" w:lineRule="auto"/>
+        <w:rPr>
+          <w:rFonts w:ascii="Trebuchet MS" w:eastAsia="Trebuchet MS" w:hAnsi="Trebuchet MS" w:cs="Trebuchet MS"/>
+        </w:rPr>
+      </w:pPr>
+      <w:bookmarkStart w:id="86" w:name="_heading=h.u3y8z5jb6hbf" w:colFirst="0" w:colLast="0"/>
+      <w:bookmarkEnd w:id="86"/>
       <w:r>
         <w:rPr>
           <w:rFonts w:ascii="Trebuchet MS" w:eastAsia="Trebuchet MS" w:hAnsi="Trebuchet MS" w:cs="Trebuchet MS"/>
@@ -1919,8 +1978,8 @@
           <w:rFonts w:ascii="Trebuchet MS" w:eastAsia="Trebuchet MS" w:hAnsi="Trebuchet MS" w:cs="Trebuchet MS"/>
         </w:rPr>
       </w:pPr>
-      <w:bookmarkStart w:id="85" w:name="_heading=h.faouxm7gtu8g" w:colFirst="0" w:colLast="0"/>
-      <w:bookmarkEnd w:id="85"/>
+      <w:bookmarkStart w:id="87" w:name="_heading=h.faouxm7gtu8g" w:colFirst="0" w:colLast="0"/>
+      <w:bookmarkEnd w:id="87"/>
     </w:p>
     <w:p>
       <w:pPr>
@@ -1932,19 +1991,18 @@
           <w:rFonts w:ascii="Trebuchet MS" w:eastAsia="Trebuchet MS" w:hAnsi="Trebuchet MS" w:cs="Trebuchet MS"/>
         </w:rPr>
       </w:pPr>
-      <w:bookmarkStart w:id="86" w:name="_heading=h.o912nf2tkyx8" w:colFirst="0" w:colLast="0"/>
-      <w:bookmarkStart w:id="87" w:name="_heading=h.lfq7c8h5jrgf" w:colFirst="0" w:colLast="0"/>
-      <w:bookmarkEnd w:id="86"/>
-      <w:bookmarkEnd w:id="87"/>
-    </w:p>
-    <w:bookmarkStart w:id="88" w:name="_heading=h.5vup90chj3wq" w:colFirst="0" w:colLast="0" w:displacedByCustomXml="next"/>
-    <w:bookmarkEnd w:id="88" w:displacedByCustomXml="next"/>
+      <w:bookmarkStart w:id="88" w:name="_heading=h.o912nf2tkyx8" w:colFirst="0" w:colLast="0"/>
+      <w:bookmarkStart w:id="89" w:name="_heading=h.lfq7c8h5jrgf" w:colFirst="0" w:colLast="0"/>
+      <w:bookmarkEnd w:id="88"/>
+      <w:bookmarkEnd w:id="89"/>
+    </w:p>
+    <w:bookmarkStart w:id="90" w:name="_heading=h.5vup90chj3wq" w:colFirst="0" w:colLast="0" w:displacedByCustomXml="next"/>
+    <w:bookmarkEnd w:id="90" w:displacedByCustomXml="next"/>
     <w:sdt>
       <w:sdtPr>
         <w:tag w:val="goog_rdk_1"/>
         <w:id w:val="340821096"/>
       </w:sdtPr>
-      <w:sdtEndPr/>
       <w:sdtContent>
         <w:p>
           <w:pPr>
@@ -1976,8 +2034,8 @@
           <w:rFonts w:ascii="Trebuchet MS" w:eastAsia="Trebuchet MS" w:hAnsi="Trebuchet MS" w:cs="Trebuchet MS"/>
         </w:rPr>
       </w:pPr>
-      <w:bookmarkStart w:id="89" w:name="_heading=h.fm1o7jrqbqby" w:colFirst="0" w:colLast="0"/>
-      <w:bookmarkEnd w:id="89"/>
+      <w:bookmarkStart w:id="91" w:name="_heading=h.fm1o7jrqbqby" w:colFirst="0" w:colLast="0"/>
+      <w:bookmarkEnd w:id="91"/>
     </w:p>
     <w:p>
       <w:pPr>
@@ -1990,8 +2048,8 @@
           <w:rFonts w:ascii="Trebuchet MS" w:eastAsia="Trebuchet MS" w:hAnsi="Trebuchet MS" w:cs="Trebuchet MS"/>
         </w:rPr>
       </w:pPr>
-      <w:bookmarkStart w:id="90" w:name="_heading=h.a7s4tm66rq2f" w:colFirst="0" w:colLast="0"/>
-      <w:bookmarkEnd w:id="90"/>
+      <w:bookmarkStart w:id="92" w:name="_heading=h.a7s4tm66rq2f" w:colFirst="0" w:colLast="0"/>
+      <w:bookmarkEnd w:id="92"/>
       <w:r>
         <w:rPr>
           <w:rFonts w:ascii="Trebuchet MS" w:eastAsia="Trebuchet MS" w:hAnsi="Trebuchet MS" w:cs="Trebuchet MS"/>
@@ -2010,8 +2068,8 @@
           <w:rFonts w:ascii="Trebuchet MS" w:eastAsia="Trebuchet MS" w:hAnsi="Trebuchet MS" w:cs="Trebuchet MS"/>
         </w:rPr>
       </w:pPr>
-      <w:bookmarkStart w:id="91" w:name="_heading=h.c84kd1pazj5" w:colFirst="0" w:colLast="0"/>
-      <w:bookmarkEnd w:id="91"/>
+      <w:bookmarkStart w:id="93" w:name="_heading=h.c84kd1pazj5" w:colFirst="0" w:colLast="0"/>
+      <w:bookmarkEnd w:id="93"/>
       <w:r>
         <w:rPr>
           <w:rFonts w:ascii="Trebuchet MS" w:eastAsia="Trebuchet MS" w:hAnsi="Trebuchet MS" w:cs="Trebuchet MS"/>
@@ -2030,8 +2088,8 @@
           <w:rFonts w:ascii="Trebuchet MS" w:eastAsia="Trebuchet MS" w:hAnsi="Trebuchet MS" w:cs="Trebuchet MS"/>
         </w:rPr>
       </w:pPr>
-      <w:bookmarkStart w:id="92" w:name="_heading=h.dqpf49kvkdlp" w:colFirst="0" w:colLast="0"/>
-      <w:bookmarkEnd w:id="92"/>
+      <w:bookmarkStart w:id="94" w:name="_heading=h.dqpf49kvkdlp" w:colFirst="0" w:colLast="0"/>
+      <w:bookmarkEnd w:id="94"/>
       <w:r>
         <w:rPr>
           <w:rFonts w:ascii="Trebuchet MS" w:eastAsia="Trebuchet MS" w:hAnsi="Trebuchet MS" w:cs="Trebuchet MS"/>
@@ -2050,8 +2108,8 @@
           <w:rFonts w:ascii="Trebuchet MS" w:eastAsia="Trebuchet MS" w:hAnsi="Trebuchet MS" w:cs="Trebuchet MS"/>
         </w:rPr>
       </w:pPr>
-      <w:bookmarkStart w:id="93" w:name="_heading=h.5httuxoakcqh" w:colFirst="0" w:colLast="0"/>
-      <w:bookmarkEnd w:id="93"/>
+      <w:bookmarkStart w:id="95" w:name="_heading=h.5httuxoakcqh" w:colFirst="0" w:colLast="0"/>
+      <w:bookmarkEnd w:id="95"/>
     </w:p>
     <w:p>
       <w:pPr>
@@ -2064,8 +2122,8 @@
           <w:rFonts w:ascii="Trebuchet MS" w:eastAsia="Trebuchet MS" w:hAnsi="Trebuchet MS" w:cs="Trebuchet MS"/>
         </w:rPr>
       </w:pPr>
-      <w:bookmarkStart w:id="94" w:name="_heading=h.9z67x6aclwpq" w:colFirst="0" w:colLast="0"/>
-      <w:bookmarkEnd w:id="94"/>
+      <w:bookmarkStart w:id="96" w:name="_heading=h.9z67x6aclwpq" w:colFirst="0" w:colLast="0"/>
+      <w:bookmarkEnd w:id="96"/>
       <w:r>
         <w:rPr>
           <w:rFonts w:ascii="Trebuchet MS" w:eastAsia="Trebuchet MS" w:hAnsi="Trebuchet MS" w:cs="Trebuchet MS"/>
@@ -2084,8 +2142,8 @@
           <w:rFonts w:ascii="Trebuchet MS" w:eastAsia="Trebuchet MS" w:hAnsi="Trebuchet MS" w:cs="Trebuchet MS"/>
         </w:rPr>
       </w:pPr>
-      <w:bookmarkStart w:id="95" w:name="_heading=h.yzs4wxu9e36m" w:colFirst="0" w:colLast="0"/>
-      <w:bookmarkEnd w:id="95"/>
+      <w:bookmarkStart w:id="97" w:name="_heading=h.yzs4wxu9e36m" w:colFirst="0" w:colLast="0"/>
+      <w:bookmarkEnd w:id="97"/>
     </w:p>
     <w:p>
       <w:pPr>
@@ -2097,12 +2155,12 @@
           <w:rFonts w:ascii="Trebuchet MS" w:eastAsia="Trebuchet MS" w:hAnsi="Trebuchet MS" w:cs="Trebuchet MS"/>
         </w:rPr>
       </w:pPr>
-      <w:bookmarkStart w:id="96" w:name="_heading=h.zd4kli37lvdc" w:colFirst="0" w:colLast="0"/>
-      <w:bookmarkStart w:id="97" w:name="_heading=h.bqn2pyiq57t5" w:colFirst="0" w:colLast="0"/>
-      <w:bookmarkStart w:id="98" w:name="_heading=h.kr3sjf1wolq6" w:colFirst="0" w:colLast="0"/>
-      <w:bookmarkEnd w:id="96"/>
-      <w:bookmarkEnd w:id="97"/>
+      <w:bookmarkStart w:id="98" w:name="_heading=h.zd4kli37lvdc" w:colFirst="0" w:colLast="0"/>
+      <w:bookmarkStart w:id="99" w:name="_heading=h.bqn2pyiq57t5" w:colFirst="0" w:colLast="0"/>
+      <w:bookmarkStart w:id="100" w:name="_heading=h.kr3sjf1wolq6" w:colFirst="0" w:colLast="0"/>
       <w:bookmarkEnd w:id="98"/>
+      <w:bookmarkEnd w:id="99"/>
+      <w:bookmarkEnd w:id="100"/>
     </w:p>
     <w:p>
       <w:pPr>
@@ -2114,8 +2172,8 @@
           <w:rFonts w:ascii="Trebuchet MS" w:eastAsia="Trebuchet MS" w:hAnsi="Trebuchet MS" w:cs="Trebuchet MS"/>
         </w:rPr>
       </w:pPr>
-      <w:bookmarkStart w:id="99" w:name="_heading=h.n75xbkk5m9b1" w:colFirst="0" w:colLast="0"/>
-      <w:bookmarkEnd w:id="99"/>
+      <w:bookmarkStart w:id="101" w:name="_heading=h.n75xbkk5m9b1" w:colFirst="0" w:colLast="0"/>
+      <w:bookmarkEnd w:id="101"/>
       <w:r>
         <w:rPr>
           <w:rFonts w:ascii="Trebuchet MS" w:eastAsia="Trebuchet MS" w:hAnsi="Trebuchet MS" w:cs="Trebuchet MS"/>
@@ -2128,51 +2186,6 @@
         <w:tabs>
           <w:tab w:val="left" w:pos="942"/>
         </w:tabs>
-        <w:spacing w:line="360" w:lineRule="auto"/>
-        <w:rPr>
-          <w:rFonts w:ascii="Trebuchet MS" w:eastAsia="Trebuchet MS" w:hAnsi="Trebuchet MS" w:cs="Trebuchet MS"/>
-        </w:rPr>
-      </w:pPr>
-      <w:r>
-        <w:rPr>
-          <w:rFonts w:ascii="Trebuchet MS" w:eastAsia="Trebuchet MS" w:hAnsi="Trebuchet MS" w:cs="Trebuchet MS"/>
-        </w:rPr>
-        <w:t>Acta constitutiva</w:t>
-      </w:r>
-    </w:p>
-    <w:p>
-      <w:pPr>
-        <w:tabs>
-          <w:tab w:val="left" w:pos="942"/>
-        </w:tabs>
-        <w:spacing w:line="360" w:lineRule="auto"/>
-        <w:rPr>
-          <w:rFonts w:ascii="Trebuchet MS" w:eastAsia="Trebuchet MS" w:hAnsi="Trebuchet MS" w:cs="Trebuchet MS"/>
-        </w:rPr>
-      </w:pPr>
-      <w:r>
-        <w:rPr>
-          <w:rFonts w:ascii="Trebuchet MS" w:eastAsia="Trebuchet MS" w:hAnsi="Trebuchet MS" w:cs="Trebuchet MS"/>
-        </w:rPr>
-        <w:t>Poder Notarial</w:t>
-      </w:r>
-    </w:p>
-    <w:p>
-      <w:pPr>
-        <w:tabs>
-          <w:tab w:val="left" w:pos="942"/>
-        </w:tabs>
-        <w:spacing w:line="360" w:lineRule="auto"/>
-        <w:rPr>
-          <w:rFonts w:ascii="Trebuchet MS" w:eastAsia="Trebuchet MS" w:hAnsi="Trebuchet MS" w:cs="Trebuchet MS"/>
-        </w:rPr>
-      </w:pPr>
-    </w:p>
-    <w:p>
-      <w:pPr>
-        <w:tabs>
-          <w:tab w:val="left" w:pos="942"/>
-        </w:tabs>
         <w:jc w:val="center"/>
         <w:rPr>
           <w:rFonts w:ascii="Trebuchet MS" w:eastAsia="Trebuchet MS" w:hAnsi="Trebuchet MS" w:cs="Trebuchet MS"/>
@@ -2185,30 +2198,6 @@
         <w:tabs>
           <w:tab w:val="left" w:pos="942"/>
         </w:tabs>
-        <w:jc w:val="center"/>
-        <w:rPr>
-          <w:rFonts w:ascii="Trebuchet MS" w:eastAsia="Trebuchet MS" w:hAnsi="Trebuchet MS" w:cs="Trebuchet MS"/>
-          <w:color w:val="1C4587"/>
-        </w:rPr>
-      </w:pPr>
-    </w:p>
-    <w:p>
-      <w:pPr>
-        <w:tabs>
-          <w:tab w:val="left" w:pos="942"/>
-        </w:tabs>
-        <w:jc w:val="center"/>
-        <w:rPr>
-          <w:rFonts w:ascii="Trebuchet MS" w:eastAsia="Trebuchet MS" w:hAnsi="Trebuchet MS" w:cs="Trebuchet MS"/>
-          <w:color w:val="1C4587"/>
-        </w:rPr>
-      </w:pPr>
-    </w:p>
-    <w:p>
-      <w:pPr>
-        <w:tabs>
-          <w:tab w:val="left" w:pos="942"/>
-        </w:tabs>
         <w:jc w:val="right"/>
         <w:rPr>
           <w:rFonts w:ascii="Trebuchet MS" w:eastAsia="Trebuchet MS" w:hAnsi="Trebuchet MS" w:cs="Trebuchet MS"/>
@@ -2232,7 +2221,13 @@
         <w:rPr>
           <w:rFonts w:ascii="Trebuchet MS" w:eastAsia="Trebuchet MS" w:hAnsi="Trebuchet MS" w:cs="Trebuchet MS"/>
         </w:rPr>
-        <w:t>ESTADO]..,[DIA] de [MES] del [AÑO]</w:t>
+        <w:t>EST</w:t>
+      </w:r>
+      <w:r>
+        <w:rPr>
+          <w:rFonts w:ascii="Trebuchet MS" w:eastAsia="Trebuchet MS" w:hAnsi="Trebuchet MS" w:cs="Trebuchet MS"/>
+        </w:rPr>
+        <w:t>ADO]..,[DIA] de [MES] del [AÑO]</w:t>
       </w:r>
     </w:p>
     <w:p>
@@ -2252,12 +2247,47 @@
           <w:rFonts w:ascii="Trebuchet MS" w:eastAsia="Trebuchet MS" w:hAnsi="Trebuchet MS" w:cs="Trebuchet MS"/>
           <w:b/>
         </w:rPr>
-        <w:t>FORMATO DE SOLICITUD DE ALTA DE USUARIOS EN EL SISTEMA SAM</w:t>
-      </w:r>
-      <w:bookmarkStart w:id="100" w:name="_heading=h.2zu5qnjvsimz" w:colFirst="0" w:colLast="0"/>
-      <w:bookmarkStart w:id="101" w:name="_heading=h.nqqbzijwgdm3" w:colFirst="0" w:colLast="0"/>
-      <w:bookmarkEnd w:id="100"/>
-      <w:bookmarkEnd w:id="101"/>
+        <w:t>FORMATO</w:t>
+      </w:r>
+      <w:r>
+        <w:rPr>
+          <w:rFonts w:ascii="Trebuchet MS" w:eastAsia="Trebuchet MS" w:hAnsi="Trebuchet MS" w:cs="Trebuchet MS"/>
+          <w:b/>
+        </w:rPr>
+        <w:t xml:space="preserve"> DE SOLICITUD DE</w:t>
+      </w:r>
+      <w:r>
+        <w:rPr>
+          <w:rFonts w:ascii="Trebuchet MS" w:eastAsia="Trebuchet MS" w:hAnsi="Trebuchet MS" w:cs="Trebuchet MS"/>
+          <w:b/>
+        </w:rPr>
+        <w:t xml:space="preserve"> ALTA DE</w:t>
+      </w:r>
+      <w:r>
+        <w:rPr>
+          <w:rFonts w:ascii="Trebuchet MS" w:eastAsia="Trebuchet MS" w:hAnsi="Trebuchet MS" w:cs="Trebuchet MS"/>
+          <w:b/>
+        </w:rPr>
+        <w:t xml:space="preserve"> USUARIOS </w:t>
+      </w:r>
+      <w:r>
+        <w:rPr>
+          <w:rFonts w:ascii="Trebuchet MS" w:eastAsia="Trebuchet MS" w:hAnsi="Trebuchet MS" w:cs="Trebuchet MS"/>
+          <w:b/>
+        </w:rPr>
+        <w:t>EN EL</w:t>
+      </w:r>
+      <w:r>
+        <w:rPr>
+          <w:rFonts w:ascii="Trebuchet MS" w:eastAsia="Trebuchet MS" w:hAnsi="Trebuchet MS" w:cs="Trebuchet MS"/>
+          <w:b/>
+        </w:rPr>
+        <w:t xml:space="preserve"> SISTEMA SAM</w:t>
+      </w:r>
+      <w:bookmarkStart w:id="102" w:name="_heading=h.2zu5qnjvsimz" w:colFirst="0" w:colLast="0"/>
+      <w:bookmarkStart w:id="103" w:name="_heading=h.nqqbzijwgdm3" w:colFirst="0" w:colLast="0"/>
+      <w:bookmarkEnd w:id="102"/>
+      <w:bookmarkEnd w:id="103"/>
     </w:p>
     <w:tbl>
       <w:tblPr>
@@ -2314,7 +2344,21 @@
                 <w:rFonts w:ascii="Trebuchet MS" w:eastAsia="Trebuchet MS" w:hAnsi="Trebuchet MS" w:cs="Trebuchet MS"/>
                 <w:color w:val="FFFFFF"/>
               </w:rPr>
-              <w:t>SOLICITUD DE ALTA CUENTA DE USUARIO</w:t>
+              <w:t>SOLICITUD DE</w:t>
+            </w:r>
+            <w:r>
+              <w:rPr>
+                <w:rFonts w:ascii="Trebuchet MS" w:eastAsia="Trebuchet MS" w:hAnsi="Trebuchet MS" w:cs="Trebuchet MS"/>
+                <w:color w:val="FFFFFF"/>
+              </w:rPr>
+              <w:t xml:space="preserve"> ALTA</w:t>
+            </w:r>
+            <w:r>
+              <w:rPr>
+                <w:rFonts w:ascii="Trebuchet MS" w:eastAsia="Trebuchet MS" w:hAnsi="Trebuchet MS" w:cs="Trebuchet MS"/>
+                <w:color w:val="FFFFFF"/>
+              </w:rPr>
+              <w:t xml:space="preserve"> CUENTA DE USUARIO</w:t>
             </w:r>
           </w:p>
         </w:tc>
@@ -2404,7 +2448,19 @@
               <w:rPr>
                 <w:rFonts w:ascii="Trebuchet MS" w:eastAsia="Trebuchet MS" w:hAnsi="Trebuchet MS" w:cs="Trebuchet MS"/>
               </w:rPr>
-              <w:t>Correo Electrónico del usuario</w:t>
+              <w:t xml:space="preserve">Correo </w:t>
+            </w:r>
+            <w:r>
+              <w:rPr>
+                <w:rFonts w:ascii="Trebuchet MS" w:eastAsia="Trebuchet MS" w:hAnsi="Trebuchet MS" w:cs="Trebuchet MS"/>
+              </w:rPr>
+              <w:t>Electrónico</w:t>
+            </w:r>
+            <w:r>
+              <w:rPr>
+                <w:rFonts w:ascii="Trebuchet MS" w:eastAsia="Trebuchet MS" w:hAnsi="Trebuchet MS" w:cs="Trebuchet MS"/>
+              </w:rPr>
+              <w:t xml:space="preserve"> del usuario</w:t>
             </w:r>
           </w:p>
         </w:tc>
@@ -2466,7 +2522,13 @@
               <w:rPr>
                 <w:rFonts w:ascii="Trebuchet MS" w:eastAsia="Trebuchet MS" w:hAnsi="Trebuchet MS" w:cs="Trebuchet MS"/>
               </w:rPr>
-              <w:t>Dirección de oficina (Fiscal)</w:t>
+              <w:t>Dirección</w:t>
+            </w:r>
+            <w:r>
+              <w:rPr>
+                <w:rFonts w:ascii="Trebuchet MS" w:eastAsia="Trebuchet MS" w:hAnsi="Trebuchet MS" w:cs="Trebuchet MS"/>
+              </w:rPr>
+              <w:t xml:space="preserve"> de oficina (Fiscal)</w:t>
             </w:r>
           </w:p>
         </w:tc>
@@ -2819,10 +2881,10 @@
           <w:rFonts w:ascii="Trebuchet MS" w:eastAsia="Trebuchet MS" w:hAnsi="Trebuchet MS" w:cs="Trebuchet MS"/>
         </w:rPr>
       </w:pPr>
-      <w:bookmarkStart w:id="102" w:name="_heading=h.70k4bta4wucu" w:colFirst="0" w:colLast="0"/>
-      <w:bookmarkStart w:id="103" w:name="_heading=h.rm80py4aj9ss" w:colFirst="0" w:colLast="0"/>
-      <w:bookmarkEnd w:id="102"/>
-      <w:bookmarkEnd w:id="103"/>
+      <w:bookmarkStart w:id="104" w:name="_heading=h.70k4bta4wucu" w:colFirst="0" w:colLast="0"/>
+      <w:bookmarkStart w:id="105" w:name="_heading=h.rm80py4aj9ss" w:colFirst="0" w:colLast="0"/>
+      <w:bookmarkEnd w:id="104"/>
+      <w:bookmarkEnd w:id="105"/>
     </w:p>
     <w:p>
       <w:pPr>
@@ -2834,8 +2896,8 @@
           <w:rFonts w:ascii="Trebuchet MS" w:eastAsia="Trebuchet MS" w:hAnsi="Trebuchet MS" w:cs="Trebuchet MS"/>
         </w:rPr>
       </w:pPr>
-      <w:bookmarkStart w:id="104" w:name="_heading=h.ungfzuku4jn7" w:colFirst="0" w:colLast="0"/>
-      <w:bookmarkEnd w:id="104"/>
+      <w:bookmarkStart w:id="106" w:name="_heading=h.ungfzuku4jn7" w:colFirst="0" w:colLast="0"/>
+      <w:bookmarkEnd w:id="106"/>
       <w:r>
         <w:rPr>
           <w:rFonts w:ascii="Trebuchet MS" w:eastAsia="Trebuchet MS" w:hAnsi="Trebuchet MS" w:cs="Trebuchet MS"/>
@@ -2852,8 +2914,8 @@
           <w:rFonts w:ascii="Trebuchet MS" w:eastAsia="Trebuchet MS" w:hAnsi="Trebuchet MS" w:cs="Trebuchet MS"/>
         </w:rPr>
       </w:pPr>
-      <w:bookmarkStart w:id="105" w:name="_heading=h.s4l6obkh2d8v" w:colFirst="0" w:colLast="0"/>
-      <w:bookmarkEnd w:id="105"/>
+      <w:bookmarkStart w:id="107" w:name="_heading=h.s4l6obkh2d8v" w:colFirst="0" w:colLast="0"/>
+      <w:bookmarkEnd w:id="107"/>
     </w:p>
     <w:p>
       <w:pPr>
@@ -2865,8 +2927,8 @@
           <w:rFonts w:ascii="Trebuchet MS" w:eastAsia="Trebuchet MS" w:hAnsi="Trebuchet MS" w:cs="Trebuchet MS"/>
         </w:rPr>
       </w:pPr>
-      <w:bookmarkStart w:id="106" w:name="_heading=h.d1seklwc5u6u" w:colFirst="0" w:colLast="0"/>
-      <w:bookmarkEnd w:id="106"/>
+      <w:bookmarkStart w:id="108" w:name="_heading=h.d1seklwc5u6u" w:colFirst="0" w:colLast="0"/>
+      <w:bookmarkEnd w:id="108"/>
       <w:r>
         <w:rPr>
           <w:rFonts w:ascii="Trebuchet MS" w:eastAsia="Trebuchet MS" w:hAnsi="Trebuchet MS" w:cs="Trebuchet MS"/>
@@ -2884,8 +2946,8 @@
           <w:rFonts w:ascii="Trebuchet MS" w:eastAsia="Trebuchet MS" w:hAnsi="Trebuchet MS" w:cs="Trebuchet MS"/>
         </w:rPr>
       </w:pPr>
-      <w:bookmarkStart w:id="107" w:name="_heading=h.tggyahz0lu2p" w:colFirst="0" w:colLast="0"/>
-      <w:bookmarkEnd w:id="107"/>
+      <w:bookmarkStart w:id="109" w:name="_heading=h.tggyahz0lu2p" w:colFirst="0" w:colLast="0"/>
+      <w:bookmarkEnd w:id="109"/>
       <w:r>
         <w:rPr>
           <w:rFonts w:ascii="Trebuchet MS" w:eastAsia="Trebuchet MS" w:hAnsi="Trebuchet MS" w:cs="Trebuchet MS"/>
@@ -3067,7 +3129,21 @@
                 <w:rFonts w:ascii="Trebuchet MS" w:eastAsia="Trebuchet MS" w:hAnsi="Trebuchet MS" w:cs="Trebuchet MS"/>
                 <w:color w:val="FFFFFF"/>
               </w:rPr>
-              <w:t>SOLICITUD DE BAJA DE CUENTA DE USUARIO</w:t>
+              <w:t xml:space="preserve">SOLICITUD DE </w:t>
+            </w:r>
+            <w:r>
+              <w:rPr>
+                <w:rFonts w:ascii="Trebuchet MS" w:eastAsia="Trebuchet MS" w:hAnsi="Trebuchet MS" w:cs="Trebuchet MS"/>
+                <w:color w:val="FFFFFF"/>
+              </w:rPr>
+              <w:t>BAJA</w:t>
+            </w:r>
+            <w:r>
+              <w:rPr>
+                <w:rFonts w:ascii="Trebuchet MS" w:eastAsia="Trebuchet MS" w:hAnsi="Trebuchet MS" w:cs="Trebuchet MS"/>
+                <w:color w:val="FFFFFF"/>
+              </w:rPr>
+              <w:t xml:space="preserve"> DE CUENTA DE USUARIO</w:t>
             </w:r>
           </w:p>
         </w:tc>
@@ -3164,7 +3240,19 @@
               <w:rPr>
                 <w:rFonts w:ascii="Trebuchet MS" w:eastAsia="Trebuchet MS" w:hAnsi="Trebuchet MS" w:cs="Trebuchet MS"/>
               </w:rPr>
-              <w:t>Correo Electrónico del usuario</w:t>
+              <w:t xml:space="preserve">Correo </w:t>
+            </w:r>
+            <w:r>
+              <w:rPr>
+                <w:rFonts w:ascii="Trebuchet MS" w:eastAsia="Trebuchet MS" w:hAnsi="Trebuchet MS" w:cs="Trebuchet MS"/>
+              </w:rPr>
+              <w:t>Electrónico</w:t>
+            </w:r>
+            <w:r>
+              <w:rPr>
+                <w:rFonts w:ascii="Trebuchet MS" w:eastAsia="Trebuchet MS" w:hAnsi="Trebuchet MS" w:cs="Trebuchet MS"/>
+              </w:rPr>
+              <w:t xml:space="preserve"> del usuario</w:t>
             </w:r>
           </w:p>
         </w:tc>
@@ -3262,6 +3350,8 @@
           <w:rFonts w:ascii="Trebuchet MS" w:eastAsia="Trebuchet MS" w:hAnsi="Trebuchet MS" w:cs="Trebuchet MS"/>
         </w:rPr>
       </w:pPr>
+      <w:bookmarkStart w:id="110" w:name="_GoBack"/>
+      <w:bookmarkEnd w:id="110"/>
       <w:r>
         <w:rPr>
           <w:rFonts w:ascii="Trebuchet MS" w:eastAsia="Trebuchet MS" w:hAnsi="Trebuchet MS" w:cs="Trebuchet MS"/>
@@ -3335,7 +3425,7 @@
 </file>
 
 <file path=word/numbering.xml><?xml version="1.0" encoding="utf-8"?>
-<w:numbering xmlns:wpc="http://schemas.microsoft.com/office/word/2010/wordprocessingCanvas" xmlns:cx="http://schemas.microsoft.com/office/drawing/2014/chartex" xmlns:cx1="http://schemas.microsoft.com/office/drawing/2015/9/8/chartex" xmlns:cx2="http://schemas.microsoft.com/office/drawing/2015/10/21/chartex" xmlns:cx3="http://schemas.microsoft.com/office/drawing/2016/5/9/chartex" xmlns:cx4="http://schemas.microsoft.com/office/drawing/2016/5/10/chartex" xmlns:cx5="http://schemas.microsoft.com/office/drawing/2016/5/11/chartex" xmlns:cx6="http://schemas.microsoft.com/office/drawing/2016/5/12/chartex" xmlns:cx7="http://schemas.microsoft.com/office/drawing/2016/5/13/chartex" xmlns:cx8="http://schemas.microsoft.com/office/drawing/2016/5/14/chartex" xmlns:mc="http://schemas.openxmlformats.org/markup-compatibility/2006" xmlns:aink="http://schemas.microsoft.com/office/drawing/2016/ink" xmlns:am3d="http://schemas.microsoft.com/office/drawing/2017/model3d" xmlns:o="urn:schemas-microsoft-com:office:office" xmlns:r="http://schemas.openxmlformats.org/officeDocument/2006/relationships" xmlns:m="http://schemas.openxmlformats.org/officeDocument/2006/math" xmlns:v="urn:schemas-microsoft-com:vml" xmlns:wp14="http://schemas.microsoft.com/office/word/2010/wordprocessingDrawing" xmlns:wp="http://schemas.openxmlformats.org/drawingml/2006/wordprocessingDrawing" xmlns:w10="urn:schemas-microsoft-com:office:word" xmlns:w="http://schemas.openxmlformats.org/wordprocessingml/2006/main" xmlns:w14="http://schemas.microsoft.com/office/word/2010/wordml" xmlns:w15="http://schemas.microsoft.com/office/word/2012/wordml" xmlns:w16cex="http://schemas.microsoft.com/office/word/2018/wordml/cex" xmlns:w16cid="http://schemas.microsoft.com/office/word/2016/wordml/cid" xmlns:w16="http://schemas.microsoft.com/office/word/2018/wordml" xmlns:w16se="http://schemas.microsoft.com/office/word/2015/wordml/symex" xmlns:wpg="http://schemas.microsoft.com/office/word/2010/wordprocessingGroup" xmlns:wpi="http://schemas.microsoft.com/office/word/2010/wordprocessingInk" xmlns:wne="http://schemas.microsoft.com/office/word/2006/wordml" xmlns:wps="http://schemas.microsoft.com/office/word/2010/wordprocessingShape" mc:Ignorable="w14 w15 w16se w16cid w16 w16cex wp14">
+<w:numbering xmlns:wpc="http://schemas.microsoft.com/office/word/2010/wordprocessingCanvas" xmlns:cx="http://schemas.microsoft.com/office/drawing/2014/chartex" xmlns:cx1="http://schemas.microsoft.com/office/drawing/2015/9/8/chartex" xmlns:mc="http://schemas.openxmlformats.org/markup-compatibility/2006" xmlns:o="urn:schemas-microsoft-com:office:office" xmlns:r="http://schemas.openxmlformats.org/officeDocument/2006/relationships" xmlns:m="http://schemas.openxmlformats.org/officeDocument/2006/math" xmlns:v="urn:schemas-microsoft-com:vml" xmlns:wp14="http://schemas.microsoft.com/office/word/2010/wordprocessingDrawing" xmlns:wp="http://schemas.openxmlformats.org/drawingml/2006/wordprocessingDrawing" xmlns:w10="urn:schemas-microsoft-com:office:word" xmlns:w="http://schemas.openxmlformats.org/wordprocessingml/2006/main" xmlns:w14="http://schemas.microsoft.com/office/word/2010/wordml" xmlns:w15="http://schemas.microsoft.com/office/word/2012/wordml" xmlns:w16se="http://schemas.microsoft.com/office/word/2015/wordml/symex" xmlns:wpg="http://schemas.microsoft.com/office/word/2010/wordprocessingGroup" xmlns:wpi="http://schemas.microsoft.com/office/word/2010/wordprocessingInk" xmlns:wne="http://schemas.microsoft.com/office/word/2006/wordml" xmlns:wps="http://schemas.microsoft.com/office/word/2010/wordprocessingShape" mc:Ignorable="w14 w15 w16se wp14">
   <w:abstractNum w:abstractNumId="0" w15:restartNumberingAfterBreak="0">
     <w:nsid w:val="1654593D"/>
     <w:multiLevelType w:val="multilevel"/>
@@ -4036,7 +4126,7 @@
 </file>
 
 <file path=word/styles.xml><?xml version="1.0" encoding="utf-8"?>
-<w:styles xmlns:mc="http://schemas.openxmlformats.org/markup-compatibility/2006" xmlns:r="http://schemas.openxmlformats.org/officeDocument/2006/relationships" xmlns:w="http://schemas.openxmlformats.org/wordprocessingml/2006/main" xmlns:w14="http://schemas.microsoft.com/office/word/2010/wordml" xmlns:w15="http://schemas.microsoft.com/office/word/2012/wordml" xmlns:w16cex="http://schemas.microsoft.com/office/word/2018/wordml/cex" xmlns:w16cid="http://schemas.microsoft.com/office/word/2016/wordml/cid" xmlns:w16="http://schemas.microsoft.com/office/word/2018/wordml" xmlns:w16se="http://schemas.microsoft.com/office/word/2015/wordml/symex" mc:Ignorable="w14 w15 w16se w16cid w16 w16cex">
+<w:styles xmlns:mc="http://schemas.openxmlformats.org/markup-compatibility/2006" xmlns:r="http://schemas.openxmlformats.org/officeDocument/2006/relationships" xmlns:w="http://schemas.openxmlformats.org/wordprocessingml/2006/main" xmlns:w14="http://schemas.microsoft.com/office/word/2010/wordml" xmlns:w15="http://schemas.microsoft.com/office/word/2012/wordml" xmlns:w16se="http://schemas.microsoft.com/office/word/2015/wordml/symex" mc:Ignorable="w14 w15 w16se">
   <w:docDefaults>
     <w:rPrDefault>
       <w:rPr>
@@ -4052,7 +4142,7 @@
       </w:pPr>
     </w:pPrDefault>
   </w:docDefaults>
-  <w:latentStyles w:defLockedState="0" w:defUIPriority="99" w:defSemiHidden="0" w:defUnhideWhenUsed="0" w:defQFormat="0" w:count="376">
+  <w:latentStyles w:defLockedState="0" w:defUIPriority="99" w:defSemiHidden="0" w:defUnhideWhenUsed="0" w:defQFormat="0" w:count="371">
     <w:lsdException w:name="Normal" w:uiPriority="0" w:qFormat="1"/>
     <w:lsdException w:name="heading 1" w:uiPriority="9" w:qFormat="1"/>
     <w:lsdException w:name="heading 2" w:semiHidden="1" w:uiPriority="9" w:unhideWhenUsed="1" w:qFormat="1"/>
@@ -4424,11 +4514,6 @@
     <w:lsdException w:name="List Table 5 Dark Accent 6" w:uiPriority="50"/>
     <w:lsdException w:name="List Table 6 Colorful Accent 6" w:uiPriority="51"/>
     <w:lsdException w:name="List Table 7 Colorful Accent 6" w:uiPriority="52"/>
-    <w:lsdException w:name="Mention" w:semiHidden="1" w:unhideWhenUsed="1"/>
-    <w:lsdException w:name="Smart Hyperlink" w:semiHidden="1" w:unhideWhenUsed="1"/>
-    <w:lsdException w:name="Hashtag" w:semiHidden="1" w:unhideWhenUsed="1"/>
-    <w:lsdException w:name="Unresolved Mention" w:semiHidden="1" w:unhideWhenUsed="1"/>
-    <w:lsdException w:name="Smart Link" w:semiHidden="1" w:unhideWhenUsed="1"/>
   </w:latentStyles>
   <w:style w:type="paragraph" w:default="1" w:styleId="Normal">
     <w:name w:val="Normal"/>

</xml_diff>